<commit_message>
Update climate_sensitivity_draft_EGA (Herrmann, Valentine)_LS.docx
finished going through Lawren's comments. Now all coauthor comments should be incorporated in the text or in issues.
#65
</commit_message>
<xml_diff>
--- a/manuscript/coauthor feedback/climate_sensitivity_draft_EGA (Herrmann, Valentine)_LS.docx
+++ b/manuscript/coauthor feedback/climate_sensitivity_draft_EGA (Herrmann, Valentine)_LS.docx
@@ -7477,7 +7477,7 @@
       <w:r>
         <w:t xml:space="preserve"> with all species’ traits (see Table S4). </w:t>
       </w:r>
-      <w:commentRangeStart w:id="573"/>
+      <w:commentRangeStart w:id="572"/>
       <w:r>
         <w:t>However, the correlation only matched the predicted direction (</w:t>
       </w:r>
@@ -7523,6 +7523,25 @@
       <w:r>
         <w:t xml:space="preserve">. </w:t>
       </w:r>
+      <w:commentRangeEnd w:id="572"/>
+      <w:r>
+        <w:rPr>
+          <w:rStyle w:val="CommentReference"/>
+        </w:rPr>
+        <w:commentReference w:id="572"/>
+      </w:r>
+      <w:commentRangeStart w:id="573"/>
+      <w:r>
+        <w:t xml:space="preserve">Furthermore, although correlations were statistically </w:t>
+      </w:r>
+      <w:proofErr w:type="spellStart"/>
+      <w:r>
+        <w:t>signifcant</w:t>
+      </w:r>
+      <w:proofErr w:type="spellEnd"/>
+      <w:r>
+        <w:t xml:space="preserve">, trait variation within each height class overwhelmed any vertical trends </w:t>
+      </w:r>
       <w:commentRangeEnd w:id="573"/>
       <w:r>
         <w:rPr>
@@ -7530,25 +7549,6 @@
         </w:rPr>
         <w:commentReference w:id="573"/>
       </w:r>
-      <w:commentRangeStart w:id="574"/>
-      <w:r>
-        <w:t xml:space="preserve">Furthermore, although correlations were statistically </w:t>
-      </w:r>
-      <w:proofErr w:type="spellStart"/>
-      <w:r>
-        <w:t>signifcant</w:t>
-      </w:r>
-      <w:proofErr w:type="spellEnd"/>
-      <w:r>
-        <w:t xml:space="preserve">, trait variation within each height class overwhelmed any vertical trends </w:t>
-      </w:r>
-      <w:commentRangeEnd w:id="574"/>
-      <w:r>
-        <w:rPr>
-          <w:rStyle w:val="CommentReference"/>
-        </w:rPr>
-        <w:commentReference w:id="574"/>
-      </w:r>
       <w:r>
         <w:t>(Fig. 2e-f).</w:t>
       </w:r>
@@ -7557,13 +7557,13 @@
       <w:pPr>
         <w:pStyle w:val="BodyText"/>
       </w:pPr>
-      <w:del w:id="575" w:author="Valentine Herrmann" w:date="2019-11-14T21:07:00Z">
+      <w:del w:id="574" w:author="Valentine Herrmann" w:date="2019-11-14T21:07:00Z">
         <w:r>
           <w:lastRenderedPageBreak/>
           <w:delText xml:space="preserve">We </w:delText>
         </w:r>
       </w:del>
-      <w:ins w:id="576" w:author="Valentine Herrmann" w:date="2019-11-14T21:07:00Z">
+      <w:ins w:id="575" w:author="Valentine Herrmann" w:date="2019-11-14T21:07:00Z">
         <w:r>
           <w:t xml:space="preserve">The results </w:t>
         </w:r>
@@ -7591,16 +7591,16 @@
       <w:r>
         <w:t xml:space="preserve">) </w:t>
       </w:r>
-      <w:commentRangeStart w:id="577"/>
+      <w:commentRangeStart w:id="576"/>
       <w:r>
         <w:t>is driven by height itself, as opposed to more drought-sensitive traits in larger trees (Tables 1,5). As discussed above, there was little meaningful variation in traits with height at the comm</w:t>
       </w:r>
-      <w:commentRangeEnd w:id="577"/>
-      <w:r>
-        <w:rPr>
-          <w:rStyle w:val="CommentReference"/>
-        </w:rPr>
-        <w:commentReference w:id="577"/>
+      <w:commentRangeEnd w:id="576"/>
+      <w:r>
+        <w:rPr>
+          <w:rStyle w:val="CommentReference"/>
+        </w:rPr>
+        <w:commentReference w:id="576"/>
       </w:r>
       <w:r>
         <w:t xml:space="preserve">unity level. When </w:t>
@@ -7638,16 +7638,16 @@
       <w:r>
         <w:t xml:space="preserve"> was consistently negative (Table 5)</w:t>
       </w:r>
-      <w:commentRangeStart w:id="578"/>
+      <w:commentRangeStart w:id="577"/>
       <w:r>
         <w:t>–</w:t>
       </w:r>
-      <w:commentRangeEnd w:id="578"/>
-      <w:r>
-        <w:rPr>
-          <w:rStyle w:val="CommentReference"/>
-        </w:rPr>
-        <w:commentReference w:id="578"/>
+      <w:commentRangeEnd w:id="577"/>
+      <w:r>
+        <w:rPr>
+          <w:rStyle w:val="CommentReference"/>
+        </w:rPr>
+        <w:commentReference w:id="577"/>
       </w:r>
       <w:r>
         <w:t>reversing a non-</w:t>
@@ -7697,76 +7697,172 @@
     <w:p>
       <w:pPr>
         <w:pStyle w:val="BodyText"/>
+        <w:rPr>
+          <w:highlight w:val="yellow"/>
+          <w:rPrChange w:id="578" w:author="Teixeira, Kristina A." w:date="2020-02-04T11:00:00Z">
+            <w:rPr/>
+          </w:rPrChange>
+        </w:rPr>
       </w:pPr>
       <w:del w:id="579" w:author="Valentine Herrmann" w:date="2019-11-14T21:07:00Z">
         <w:r>
+          <w:rPr>
+            <w:highlight w:val="yellow"/>
+            <w:rPrChange w:id="580" w:author="Teixeira, Kristina A." w:date="2020-02-04T11:00:00Z">
+              <w:rPr/>
+            </w:rPrChange>
+          </w:rPr>
           <w:delText xml:space="preserve">We </w:delText>
         </w:r>
       </w:del>
-      <w:ins w:id="580" w:author="Valentine Herrmann" w:date="2019-11-14T21:07:00Z">
-        <w:r>
+      <w:ins w:id="581" w:author="Valentine Herrmann" w:date="2019-11-14T21:07:00Z">
+        <w:r>
+          <w:rPr>
+            <w:highlight w:val="yellow"/>
+            <w:rPrChange w:id="582" w:author="Teixeira, Kristina A." w:date="2020-02-04T11:00:00Z">
+              <w:rPr/>
+            </w:rPrChange>
+          </w:rPr>
           <w:t xml:space="preserve">The </w:t>
         </w:r>
-        <w:commentRangeStart w:id="581"/>
-        <w:r>
+        <w:commentRangeStart w:id="583"/>
+        <w:r>
+          <w:rPr>
+            <w:highlight w:val="yellow"/>
+            <w:rPrChange w:id="584" w:author="Teixeira, Kristina A." w:date="2020-02-04T11:00:00Z">
+              <w:rPr/>
+            </w:rPrChange>
+          </w:rPr>
           <w:t xml:space="preserve">results </w:t>
         </w:r>
       </w:ins>
       <w:r>
+        <w:rPr>
+          <w:highlight w:val="yellow"/>
+          <w:rPrChange w:id="585" w:author="Teixeira, Kristina A." w:date="2020-02-04T11:00:00Z">
+            <w:rPr/>
+          </w:rPrChange>
+        </w:rPr>
         <w:t>reject the hypothesis (</w:t>
       </w:r>
       <w:r>
         <w:rPr>
           <w:i/>
+          <w:highlight w:val="yellow"/>
+          <w:rPrChange w:id="586" w:author="Teixeira, Kristina A." w:date="2020-02-04T11:00:00Z">
+            <w:rPr>
+              <w:i/>
+            </w:rPr>
+          </w:rPrChange>
         </w:rPr>
         <w:t>H3.1</w:t>
       </w:r>
       <w:r>
+        <w:rPr>
+          <w:highlight w:val="yellow"/>
+          <w:rPrChange w:id="587" w:author="Teixeira, Kristina A." w:date="2020-02-04T11:00:00Z">
+            <w:rPr/>
+          </w:rPrChange>
+        </w:rPr>
         <w:t xml:space="preserve">) that overall community responses varied across droughts. Within the context of mixed effects models, there were no significant differences in </w:t>
       </w:r>
       <m:oMath>
         <m:r>
           <w:rPr>
             <w:rFonts w:ascii="Cambria Math" w:hAnsi="Cambria Math"/>
+            <w:highlight w:val="yellow"/>
+            <w:rPrChange w:id="588" w:author="Teixeira, Kristina A." w:date="2020-02-04T11:00:00Z">
+              <w:rPr>
+                <w:rFonts w:ascii="Cambria Math" w:hAnsi="Cambria Math"/>
+              </w:rPr>
+            </w:rPrChange>
           </w:rPr>
           <m:t>R</m:t>
         </m:r>
       </m:oMath>
       <w:r>
+        <w:rPr>
+          <w:highlight w:val="yellow"/>
+          <w:rPrChange w:id="589" w:author="Teixeira, Kristina A." w:date="2020-02-04T11:00:00Z">
+            <w:rPr/>
+          </w:rPrChange>
+        </w:rPr>
         <w:t xml:space="preserve"> across </w:t>
       </w:r>
-      <w:commentRangeEnd w:id="581"/>
-      <w:r>
-        <w:rPr>
-          <w:rStyle w:val="CommentReference"/>
-        </w:rPr>
-        <w:commentReference w:id="581"/>
-      </w:r>
-      <w:r>
+      <w:commentRangeEnd w:id="583"/>
+      <w:r>
+        <w:rPr>
+          <w:rStyle w:val="CommentReference"/>
+          <w:highlight w:val="yellow"/>
+          <w:rPrChange w:id="590" w:author="Teixeira, Kristina A." w:date="2020-02-04T11:00:00Z">
+            <w:rPr>
+              <w:rStyle w:val="CommentReference"/>
+            </w:rPr>
+          </w:rPrChange>
+        </w:rPr>
+        <w:commentReference w:id="583"/>
+      </w:r>
+      <w:r>
+        <w:rPr>
+          <w:highlight w:val="yellow"/>
+          <w:rPrChange w:id="591" w:author="Teixeira, Kristina A." w:date="2020-02-04T11:00:00Z">
+            <w:rPr/>
+          </w:rPrChange>
+        </w:rPr>
         <w:t>drought years (Table 4</w:t>
       </w:r>
-      <w:del w:id="582" w:author="Valentine Herrmann" w:date="2019-11-14T20:58:00Z">
-        <w:r>
+      <w:del w:id="592" w:author="Valentine Herrmann" w:date="2019-11-14T20:58:00Z">
+        <w:r>
+          <w:rPr>
+            <w:highlight w:val="yellow"/>
+            <w:rPrChange w:id="593" w:author="Teixeira, Kristina A." w:date="2020-02-04T11:00:00Z">
+              <w:rPr/>
+            </w:rPrChange>
+          </w:rPr>
           <w:delText xml:space="preserve">). This is consistent with the observation that the distribution of </w:delText>
         </w:r>
         <m:oMath>
           <m:r>
             <w:rPr>
               <w:rFonts w:ascii="Cambria Math" w:hAnsi="Cambria Math"/>
+              <w:highlight w:val="yellow"/>
+              <w:rPrChange w:id="594" w:author="Teixeira, Kristina A." w:date="2020-02-04T11:00:00Z">
+                <w:rPr>
+                  <w:rFonts w:ascii="Cambria Math" w:hAnsi="Cambria Math"/>
+                </w:rPr>
+              </w:rPrChange>
             </w:rPr>
             <m:t>R</m:t>
           </m:r>
         </m:oMath>
         <w:r>
+          <w:rPr>
+            <w:highlight w:val="yellow"/>
+            <w:rPrChange w:id="595" w:author="Teixeira, Kristina A." w:date="2020-02-04T11:00:00Z">
+              <w:rPr/>
+            </w:rPrChange>
+          </w:rPr>
           <w:delText xml:space="preserve"> values was similar across droughts (</w:delText>
         </w:r>
       </w:del>
-      <w:ins w:id="583" w:author="Valentine Herrmann" w:date="2019-11-14T20:58:00Z">
-        <w:r>
+      <w:ins w:id="596" w:author="Valentine Herrmann" w:date="2019-11-14T20:58:00Z">
+        <w:r>
+          <w:rPr>
+            <w:highlight w:val="yellow"/>
+            <w:rPrChange w:id="597" w:author="Teixeira, Kristina A." w:date="2020-02-04T11:00:00Z">
+              <w:rPr/>
+            </w:rPrChange>
+          </w:rPr>
           <w:t xml:space="preserve">; </w:t>
         </w:r>
       </w:ins>
       <w:r>
+        <w:rPr>
+          <w:highlight w:val="yellow"/>
+          <w:rPrChange w:id="598" w:author="Teixeira, Kristina A." w:date="2020-02-04T11:00:00Z">
+            <w:rPr/>
+          </w:rPrChange>
+        </w:rPr>
         <w:t>Fig. 1b).</w:t>
       </w:r>
     </w:p>
@@ -7774,91 +7870,352 @@
       <w:pPr>
         <w:pStyle w:val="BodyText"/>
       </w:pPr>
-      <w:del w:id="584" w:author="Valentine Herrmann" w:date="2019-11-14T21:07:00Z">
-        <w:r>
+      <w:del w:id="599" w:author="Valentine Herrmann" w:date="2019-11-14T21:07:00Z">
+        <w:r>
+          <w:rPr>
+            <w:highlight w:val="yellow"/>
+            <w:rPrChange w:id="600" w:author="Teixeira, Kristina A." w:date="2020-02-04T11:00:00Z">
+              <w:rPr/>
+            </w:rPrChange>
+          </w:rPr>
           <w:delText xml:space="preserve">We </w:delText>
         </w:r>
       </w:del>
-      <w:ins w:id="585" w:author="Valentine Herrmann" w:date="2019-11-14T21:07:00Z">
-        <w:r>
+      <w:ins w:id="601" w:author="Valentine Herrmann" w:date="2019-11-14T21:07:00Z">
+        <w:r>
+          <w:rPr>
+            <w:highlight w:val="yellow"/>
+            <w:rPrChange w:id="602" w:author="Teixeira, Kristina A." w:date="2020-02-04T11:00:00Z">
+              <w:rPr/>
+            </w:rPrChange>
+          </w:rPr>
           <w:t xml:space="preserve">The results </w:t>
         </w:r>
       </w:ins>
-      <w:commentRangeStart w:id="586"/>
-      <w:r>
+      <w:commentRangeStart w:id="603"/>
+      <w:r>
+        <w:rPr>
+          <w:highlight w:val="yellow"/>
+          <w:rPrChange w:id="604" w:author="Teixeira, Kristina A." w:date="2020-02-04T11:00:00Z">
+            <w:rPr/>
+          </w:rPrChange>
+        </w:rPr>
         <w:t>mostly reject t</w:t>
       </w:r>
-      <w:commentRangeEnd w:id="586"/>
-      <w:r>
-        <w:rPr>
-          <w:rStyle w:val="CommentReference"/>
-        </w:rPr>
-        <w:commentReference w:id="586"/>
-      </w:r>
-      <w:r>
+      <w:commentRangeEnd w:id="603"/>
+      <w:r>
+        <w:rPr>
+          <w:rStyle w:val="CommentReference"/>
+          <w:highlight w:val="yellow"/>
+          <w:rPrChange w:id="605" w:author="Teixeira, Kristina A." w:date="2020-02-04T11:00:00Z">
+            <w:rPr>
+              <w:rStyle w:val="CommentReference"/>
+            </w:rPr>
+          </w:rPrChange>
+        </w:rPr>
+        <w:commentReference w:id="603"/>
+      </w:r>
+      <w:r>
+        <w:rPr>
+          <w:highlight w:val="yellow"/>
+          <w:rPrChange w:id="606" w:author="Teixeira, Kristina A." w:date="2020-02-04T11:00:00Z">
+            <w:rPr/>
+          </w:rPrChange>
+        </w:rPr>
         <w:t xml:space="preserve">he </w:t>
       </w:r>
       <w:proofErr w:type="spellStart"/>
       <w:r>
+        <w:rPr>
+          <w:highlight w:val="yellow"/>
+          <w:rPrChange w:id="607" w:author="Teixeira, Kristina A." w:date="2020-02-04T11:00:00Z">
+            <w:rPr/>
+          </w:rPrChange>
+        </w:rPr>
         <w:t>hyopthesis</w:t>
       </w:r>
       <w:proofErr w:type="spellEnd"/>
       <w:r>
+        <w:rPr>
+          <w:highlight w:val="yellow"/>
+          <w:rPrChange w:id="608" w:author="Teixeira, Kristina A." w:date="2020-02-04T11:00:00Z">
+            <w:rPr/>
+          </w:rPrChange>
+        </w:rPr>
         <w:t xml:space="preserve"> (</w:t>
       </w:r>
       <w:r>
         <w:rPr>
           <w:i/>
+          <w:highlight w:val="yellow"/>
+          <w:rPrChange w:id="609" w:author="Teixeira, Kristina A." w:date="2020-02-04T11:00:00Z">
+            <w:rPr>
+              <w:i/>
+            </w:rPr>
+          </w:rPrChange>
         </w:rPr>
         <w:t>H3.2</w:t>
       </w:r>
       <w:r>
+        <w:rPr>
+          <w:highlight w:val="yellow"/>
+          <w:rPrChange w:id="610" w:author="Teixeira, Kristina A." w:date="2020-02-04T11:00:00Z">
+            <w:rPr/>
+          </w:rPrChange>
+        </w:rPr>
         <w:t>) that directions of responses varied across droughts. In the majority of cases, response directions were consistent across droughts in both univariate and multivariate models (Tables 1,4,5). However, there were a few exceptions–most commonly in the categorical variables (</w:t>
       </w:r>
       <m:oMath>
         <m:r>
           <w:rPr>
             <w:rFonts w:ascii="Cambria Math" w:hAnsi="Cambria Math"/>
+            <w:highlight w:val="yellow"/>
+            <w:rPrChange w:id="611" w:author="Teixeira, Kristina A." w:date="2020-02-04T11:00:00Z">
+              <w:rPr>
+                <w:rFonts w:ascii="Cambria Math" w:hAnsi="Cambria Math"/>
+              </w:rPr>
+            </w:rPrChange>
           </w:rPr>
           <m:t>CP</m:t>
         </m:r>
       </m:oMath>
       <w:r>
+        <w:rPr>
+          <w:highlight w:val="yellow"/>
+          <w:rPrChange w:id="612" w:author="Teixeira, Kristina A." w:date="2020-02-04T11:00:00Z">
+            <w:rPr/>
+          </w:rPrChange>
+        </w:rPr>
         <w:t xml:space="preserve"> and </w:t>
       </w:r>
-      <w:commentRangeStart w:id="587"/>
+      <w:commentRangeStart w:id="613"/>
       <m:oMath>
         <m:r>
           <w:rPr>
             <w:rFonts w:ascii="Cambria Math" w:hAnsi="Cambria Math"/>
+            <w:highlight w:val="yellow"/>
+            <w:rPrChange w:id="614" w:author="Teixeira, Kristina A." w:date="2020-02-04T11:00:00Z">
+              <w:rPr>
+                <w:rFonts w:ascii="Cambria Math" w:hAnsi="Cambria Math"/>
+              </w:rPr>
+            </w:rPrChange>
           </w:rPr>
           <m:t>XP</m:t>
         </m:r>
-        <w:commentRangeEnd w:id="587"/>
+        <w:commentRangeEnd w:id="613"/>
         <m:r>
           <m:rPr>
             <m:sty m:val="p"/>
           </m:rPr>
           <w:rPr>
             <w:rStyle w:val="CommentReference"/>
-          </w:rPr>
-          <w:commentReference w:id="587"/>
+            <w:highlight w:val="yellow"/>
+            <w:rPrChange w:id="615" w:author="Teixeira, Kristina A." w:date="2020-02-04T11:00:00Z">
+              <w:rPr>
+                <w:rStyle w:val="CommentReference"/>
+              </w:rPr>
+            </w:rPrChange>
+          </w:rPr>
+          <w:commentReference w:id="613"/>
         </m:r>
       </m:oMath>
       <w:r>
+        <w:rPr>
+          <w:highlight w:val="yellow"/>
+          <w:rPrChange w:id="616" w:author="Teixeira, Kristina A." w:date="2020-02-04T11:00:00Z">
+            <w:rPr/>
+          </w:rPrChange>
+        </w:rPr>
         <w:t xml:space="preserve">) but also for </w:t>
       </w:r>
       <m:oMath>
         <m:r>
           <w:rPr>
             <w:rFonts w:ascii="Cambria Math" w:hAnsi="Cambria Math"/>
+            <w:highlight w:val="yellow"/>
+            <w:rPrChange w:id="617" w:author="Teixeira, Kristina A." w:date="2020-02-04T11:00:00Z">
+              <w:rPr>
+                <w:rFonts w:ascii="Cambria Math" w:hAnsi="Cambria Math"/>
+              </w:rPr>
+            </w:rPrChange>
           </w:rPr>
           <m:t>PL</m:t>
         </m:r>
         <m:sSub>
           <m:sSubPr>
             <m:ctrlPr>
-              <w:ins w:id="588" w:author="Teixeira, Kristina A." w:date="2019-12-06T06:53:00Z">
+              <w:ins w:id="618" w:author="Teixeira, Kristina A." w:date="2019-12-06T06:53:00Z">
+                <w:rPr>
+                  <w:rFonts w:ascii="Cambria Math" w:hAnsi="Cambria Math"/>
+                  <w:highlight w:val="yellow"/>
+                  <w:rPrChange w:id="619" w:author="Teixeira, Kristina A." w:date="2020-02-04T11:00:00Z">
+                    <w:rPr>
+                      <w:rFonts w:ascii="Cambria Math" w:hAnsi="Cambria Math"/>
+                    </w:rPr>
+                  </w:rPrChange>
+                </w:rPr>
+              </w:ins>
+            </m:ctrlPr>
+          </m:sSubPr>
+          <m:e>
+            <m:r>
+              <w:rPr>
+                <w:rFonts w:ascii="Cambria Math" w:hAnsi="Cambria Math"/>
+                <w:highlight w:val="yellow"/>
+                <w:rPrChange w:id="620" w:author="Teixeira, Kristina A." w:date="2020-02-04T11:00:00Z">
+                  <w:rPr>
+                    <w:rFonts w:ascii="Cambria Math" w:hAnsi="Cambria Math"/>
+                  </w:rPr>
+                </w:rPrChange>
+              </w:rPr>
+              <m:t>A</m:t>
+            </m:r>
+          </m:e>
+          <m:sub>
+            <m:r>
+              <w:rPr>
+                <w:rFonts w:ascii="Cambria Math" w:hAnsi="Cambria Math"/>
+                <w:highlight w:val="yellow"/>
+                <w:rPrChange w:id="621" w:author="Teixeira, Kristina A." w:date="2020-02-04T11:00:00Z">
+                  <w:rPr>
+                    <w:rFonts w:ascii="Cambria Math" w:hAnsi="Cambria Math"/>
+                  </w:rPr>
+                </w:rPrChange>
+              </w:rPr>
+              <m:t>dry</m:t>
+            </m:r>
+          </m:sub>
+        </m:sSub>
+      </m:oMath>
+      <w:r>
+        <w:rPr>
+          <w:highlight w:val="yellow"/>
+          <w:rPrChange w:id="622" w:author="Teixeira, Kristina A." w:date="2020-02-04T11:00:00Z">
+            <w:rPr/>
+          </w:rPrChange>
+        </w:rPr>
+        <w:t xml:space="preserve"> in one multivariate model for the 1999 drought (Tables 4, 5</w:t>
+      </w:r>
+      <w:commentRangeStart w:id="623"/>
+      <w:r>
+        <w:rPr>
+          <w:highlight w:val="yellow"/>
+          <w:rPrChange w:id="624" w:author="Teixeira, Kristina A." w:date="2020-02-04T11:00:00Z">
+            <w:rPr/>
+          </w:rPrChange>
+        </w:rPr>
+        <w:t>). These differences may very well be random, as opposed to statistically meaningful. Am</w:t>
+      </w:r>
+      <w:commentRangeEnd w:id="623"/>
+      <w:r>
+        <w:rPr>
+          <w:rStyle w:val="CommentReference"/>
+          <w:highlight w:val="yellow"/>
+          <w:rPrChange w:id="625" w:author="Teixeira, Kristina A." w:date="2020-02-04T11:00:00Z">
+            <w:rPr>
+              <w:rStyle w:val="CommentReference"/>
+            </w:rPr>
+          </w:rPrChange>
+        </w:rPr>
+        <w:commentReference w:id="623"/>
+      </w:r>
+      <w:r>
+        <w:rPr>
+          <w:highlight w:val="yellow"/>
+          <w:rPrChange w:id="626" w:author="Teixeira, Kristina A." w:date="2020-02-04T11:00:00Z">
+            <w:rPr/>
+          </w:rPrChange>
+        </w:rPr>
+        <w:t xml:space="preserve">ong the univariate models, there was no instance where predictor variables </w:t>
+      </w:r>
+      <w:proofErr w:type="spellStart"/>
+      <w:r>
+        <w:rPr>
+          <w:highlight w:val="yellow"/>
+          <w:rPrChange w:id="627" w:author="Teixeira, Kristina A." w:date="2020-02-04T11:00:00Z">
+            <w:rPr/>
+          </w:rPrChange>
+        </w:rPr>
+        <w:t>signficantly</w:t>
+      </w:r>
+      <w:proofErr w:type="spellEnd"/>
+      <w:r>
+        <w:rPr>
+          <w:highlight w:val="yellow"/>
+          <w:rPrChange w:id="628" w:author="Teixeira, Kristina A." w:date="2020-02-04T11:00:00Z">
+            <w:rPr/>
+          </w:rPrChange>
+        </w:rPr>
+        <w:t xml:space="preserve"> improved the models of two different droughts (</w:t>
+      </w:r>
+      <w:proofErr w:type="spellStart"/>
+      <w:r>
+        <w:rPr>
+          <w:highlight w:val="yellow"/>
+          <w:rPrChange w:id="629" w:author="Teixeira, Kristina A." w:date="2020-02-04T11:00:00Z">
+            <w:rPr/>
+          </w:rPrChange>
+        </w:rPr>
+        <w:t>dAIC</w:t>
+      </w:r>
+      <w:proofErr w:type="spellEnd"/>
+      <w:r>
+        <w:rPr>
+          <w:highlight w:val="yellow"/>
+          <w:rPrChange w:id="630" w:author="Teixeira, Kristina A." w:date="2020-02-04T11:00:00Z">
+            <w:rPr/>
+          </w:rPrChange>
+        </w:rPr>
+        <w:t xml:space="preserve"> </w:t>
+      </w:r>
+      <m:oMath>
+        <m:r>
+          <w:rPr>
+            <w:rFonts w:ascii="Cambria Math" w:hAnsi="Cambria Math"/>
+            <w:highlight w:val="yellow"/>
+            <w:rPrChange w:id="631" w:author="Teixeira, Kristina A." w:date="2020-02-04T11:00:00Z">
+              <w:rPr>
+                <w:rFonts w:ascii="Cambria Math" w:hAnsi="Cambria Math"/>
+              </w:rPr>
+            </w:rPrChange>
+          </w:rPr>
+          <m:t>≥</m:t>
+        </m:r>
+      </m:oMath>
+      <w:r>
+        <w:rPr>
+          <w:highlight w:val="yellow"/>
+          <w:rPrChange w:id="632" w:author="Teixeira, Kristina A." w:date="2020-02-04T11:00:00Z">
+            <w:rPr/>
+          </w:rPrChange>
+        </w:rPr>
+        <w:t xml:space="preserve"> 2), but with contrasting coefficients (Table 4). Among</w:t>
+      </w:r>
+      <w:r>
+        <w:t xml:space="preserve"> the multivariate models, </w:t>
+      </w:r>
+      <m:oMath>
+        <m:r>
+          <w:rPr>
+            <w:rFonts w:ascii="Cambria Math" w:hAnsi="Cambria Math"/>
+          </w:rPr>
+          <m:t>CP</m:t>
+        </m:r>
+      </m:oMath>
+      <w:r>
+        <w:t xml:space="preserve"> was not consistently in the top models for any drought (Table 5), and </w:t>
+      </w:r>
+      <m:oMath>
+        <m:r>
+          <w:rPr>
+            <w:rFonts w:ascii="Cambria Math" w:hAnsi="Cambria Math"/>
+          </w:rPr>
+          <m:t>PL</m:t>
+        </m:r>
+        <m:sSub>
+          <m:sSubPr>
+            <m:ctrlPr>
+              <w:ins w:id="633" w:author="Teixeira, Kristina A." w:date="2019-12-06T06:53:00Z">
                 <w:rPr>
                   <w:rFonts w:ascii="Cambria Math" w:hAnsi="Cambria Math"/>
                 </w:rPr>
@@ -7884,59 +8241,116 @@
         </m:sSub>
       </m:oMath>
       <w:r>
-        <w:t xml:space="preserve"> in one multivariate model for the 1999 drought (Tables 4, 5</w:t>
-      </w:r>
-      <w:commentRangeStart w:id="589"/>
-      <w:r>
-        <w:t>). These differences may very well be random, as opposed to statistically meaningful. Am</w:t>
-      </w:r>
-      <w:commentRangeEnd w:id="589"/>
-      <w:r>
-        <w:rPr>
-          <w:rStyle w:val="CommentReference"/>
-        </w:rPr>
-        <w:commentReference w:id="589"/>
-      </w:r>
-      <w:r>
-        <w:t xml:space="preserve">ong the univariate models, there was no instance where predictor variables </w:t>
-      </w:r>
-      <w:proofErr w:type="spellStart"/>
-      <w:r>
-        <w:t>signficantly</w:t>
-      </w:r>
-      <w:proofErr w:type="spellEnd"/>
-      <w:r>
-        <w:t xml:space="preserve"> improved the models of two different droughts (</w:t>
-      </w:r>
-      <w:proofErr w:type="spellStart"/>
-      <w:r>
-        <w:t>dAIC</w:t>
-      </w:r>
-      <w:proofErr w:type="spellEnd"/>
-      <w:r>
-        <w:t xml:space="preserve"> </w:t>
+        <w:t xml:space="preserve"> only appeared with a positive coefficient in the </w:t>
+      </w:r>
+      <w:commentRangeStart w:id="634"/>
+      <w:r>
+        <w:t xml:space="preserve">weakest </w:t>
+      </w:r>
+      <w:commentRangeEnd w:id="634"/>
+      <w:r>
+        <w:rPr>
+          <w:rStyle w:val="CommentReference"/>
+        </w:rPr>
+        <w:commentReference w:id="634"/>
+      </w:r>
+      <w:r>
+        <w:t xml:space="preserve">of six models for the 1999 drought (contrasting with a negative coefficient in the univariate model; Table 4). </w:t>
+      </w:r>
+      <w:commentRangeStart w:id="635"/>
+      <w:del w:id="636" w:author="erikab" w:date="2019-11-14T12:02:00Z">
+        <w:r>
+          <w:delText xml:space="preserve">The </w:delText>
+        </w:r>
+      </w:del>
+      <w:ins w:id="637" w:author="erikab" w:date="2019-11-14T12:02:00Z">
+        <w:r>
+          <w:t xml:space="preserve">This </w:t>
+        </w:r>
+      </w:ins>
+      <w:r>
+        <w:t xml:space="preserve">difference </w:t>
+      </w:r>
+      <w:del w:id="638" w:author="erikab" w:date="2019-11-14T12:02:00Z">
+        <w:r>
+          <w:delText xml:space="preserve">most likely to be real is </w:delText>
+        </w:r>
+      </w:del>
+      <w:ins w:id="639" w:author="erikab" w:date="2019-11-14T12:02:00Z">
+        <w:r>
+          <w:t xml:space="preserve">suggest </w:t>
+        </w:r>
+      </w:ins>
+      <w:r>
+        <w:t xml:space="preserve">that ring-porous species had lower </w:t>
       </w:r>
       <m:oMath>
         <m:r>
           <w:rPr>
             <w:rFonts w:ascii="Cambria Math" w:hAnsi="Cambria Math"/>
           </w:rPr>
-          <m:t>≥</m:t>
+          <m:t>R</m:t>
         </m:r>
       </m:oMath>
       <w:r>
-        <w:t xml:space="preserve"> 2), but with contrasting coefficients (Table 4). Among the multivariate models, </w:t>
+        <w:t xml:space="preserve"> than diffuse- and semi-ring- porous species in the 1977 drought, contrasting with higher resistance in 1966 and 1999 (Tables 4,5), but note that </w:t>
       </w:r>
       <m:oMath>
         <m:r>
           <w:rPr>
             <w:rFonts w:ascii="Cambria Math" w:hAnsi="Cambria Math"/>
           </w:rPr>
-          <m:t>CP</m:t>
+          <m:t>XP</m:t>
         </m:r>
       </m:oMath>
       <w:r>
-        <w:t xml:space="preserve"> was not consistently in the top models for any drought (Table 5), and </w:t>
+        <w:t xml:space="preserve"> was not a signficant predictor on its own for the 1977 drought.</w:t>
+      </w:r>
+      <w:commentRangeEnd w:id="635"/>
+      <w:r>
+        <w:rPr>
+          <w:rStyle w:val="CommentReference"/>
+        </w:rPr>
+        <w:commentReference w:id="635"/>
+      </w:r>
+    </w:p>
+    <w:p>
+      <w:pPr>
+        <w:pStyle w:val="BodyText"/>
+      </w:pPr>
+      <w:commentRangeStart w:id="640"/>
+      <w:del w:id="641" w:author="Valentine Herrmann" w:date="2019-11-14T21:07:00Z">
+        <w:r>
+          <w:delText xml:space="preserve">We </w:delText>
+        </w:r>
+      </w:del>
+      <w:ins w:id="642" w:author="Valentine Herrmann" w:date="2019-11-14T21:07:00Z">
+        <w:r>
+          <w:t xml:space="preserve">The results </w:t>
+        </w:r>
+      </w:ins>
+      <w:r>
+        <w:t>support the hypothesis (</w:t>
+      </w:r>
+      <w:r>
+        <w:rPr>
+          <w:i/>
+        </w:rPr>
+        <w:t>H3.3</w:t>
+      </w:r>
+      <w:r>
+        <w:t xml:space="preserve">) that the strength of predictor variables was different across the droughts (Tables 1,4,5). For instance, </w:t>
+      </w:r>
+      <m:oMath>
+        <m:r>
+          <w:rPr>
+            <w:rFonts w:ascii="Cambria Math" w:hAnsi="Cambria Math"/>
+          </w:rPr>
+          <m:t>ln[H]</m:t>
+        </m:r>
+      </m:oMath>
+      <w:r>
+        <w:t xml:space="preserve"> and </w:t>
       </w:r>
       <m:oMath>
         <m:r>
@@ -7948,7 +8362,7 @@
         <m:sSub>
           <m:sSubPr>
             <m:ctrlPr>
-              <w:ins w:id="590" w:author="Teixeira, Kristina A." w:date="2019-12-06T06:53:00Z">
+              <w:ins w:id="643" w:author="Teixeira, Kristina A." w:date="2019-12-06T06:53:00Z">
                 <w:rPr>
                   <w:rFonts w:ascii="Cambria Math" w:hAnsi="Cambria Math"/>
                 </w:rPr>
@@ -7974,48 +8388,29 @@
         </m:sSub>
       </m:oMath>
       <w:r>
-        <w:t xml:space="preserve"> only appeared with a positive coefficient in the </w:t>
-      </w:r>
-      <w:commentRangeStart w:id="591"/>
-      <w:r>
-        <w:t xml:space="preserve">weakest </w:t>
-      </w:r>
-      <w:commentRangeEnd w:id="591"/>
-      <w:r>
-        <w:rPr>
-          <w:rStyle w:val="CommentReference"/>
-        </w:rPr>
-        <w:commentReference w:id="591"/>
-      </w:r>
-      <w:r>
-        <w:t xml:space="preserve">of six models for the 1999 drought (contrasting with a negative coefficient in the univariate model; Table 4). </w:t>
-      </w:r>
-      <w:commentRangeStart w:id="592"/>
-      <w:del w:id="593" w:author="erikab" w:date="2019-11-14T12:02:00Z">
-        <w:r>
-          <w:delText xml:space="preserve">The </w:delText>
-        </w:r>
-      </w:del>
-      <w:ins w:id="594" w:author="erikab" w:date="2019-11-14T12:02:00Z">
-        <w:r>
-          <w:t xml:space="preserve">This </w:t>
-        </w:r>
-      </w:ins>
-      <w:r>
-        <w:t xml:space="preserve">difference </w:t>
-      </w:r>
-      <w:del w:id="595" w:author="erikab" w:date="2019-11-14T12:02:00Z">
-        <w:r>
-          <w:delText xml:space="preserve">most likely to be real is </w:delText>
-        </w:r>
-      </w:del>
-      <w:ins w:id="596" w:author="erikab" w:date="2019-11-14T12:02:00Z">
-        <w:r>
-          <w:t xml:space="preserve">suggest </w:t>
-        </w:r>
-      </w:ins>
-      <w:r>
-        <w:t xml:space="preserve">that ring-porous species had lower </w:t>
+        <w:t xml:space="preserve"> had much stronger negative effects in 1966 than in the other two years, </w:t>
+      </w:r>
+      <m:oMath>
+        <m:r>
+          <w:rPr>
+            <w:rFonts w:ascii="Cambria Math" w:hAnsi="Cambria Math"/>
+          </w:rPr>
+          <m:t>ln[TWI]</m:t>
+        </m:r>
+      </m:oMath>
+      <w:r>
+        <w:t xml:space="preserve"> had the strongest negative effect in 1977, and </w:t>
+      </w:r>
+      <m:oMath>
+        <m:r>
+          <w:rPr>
+            <w:rFonts w:ascii="Cambria Math" w:hAnsi="Cambria Math"/>
+          </w:rPr>
+          <m:t>XP</m:t>
+        </m:r>
+      </m:oMath>
+      <w:r>
+        <w:t xml:space="preserve"> (higher </w:t>
       </w:r>
       <m:oMath>
         <m:r>
@@ -8026,64 +8421,206 @@
         </m:r>
       </m:oMath>
       <w:r>
-        <w:t xml:space="preserve"> than diffuse- and semi-ring- porous species in the 1977 drought, contrasting with higher resistance in 1966 and 1999 (Tables 4,5), but note that </w:t>
+        <w:t xml:space="preserve"> among ring-porous trees) was strongest in 1999 (Tables 4,5).</w:t>
+      </w:r>
+      <w:commentRangeEnd w:id="640"/>
+      <w:r>
+        <w:rPr>
+          <w:rStyle w:val="CommentReference"/>
+        </w:rPr>
+        <w:commentReference w:id="640"/>
+      </w:r>
+    </w:p>
+    <w:p>
+      <w:pPr>
+        <w:pStyle w:val="Heading3"/>
+      </w:pPr>
+      <w:bookmarkStart w:id="644" w:name="discussion"/>
+      <w:bookmarkEnd w:id="644"/>
+      <w:r>
+        <w:t>Discussion</w:t>
+      </w:r>
+    </w:p>
+    <w:p>
+      <w:pPr>
+        <w:pStyle w:val="FirstParagraph"/>
+      </w:pPr>
+      <w:del w:id="645" w:author="Lawren" w:date="2019-11-16T15:33:00Z">
+        <w:r>
+          <w:rPr>
+            <w:highlight w:val="yellow"/>
+            <w:rPrChange w:id="646" w:author="Teixeira, Kristina A." w:date="2020-02-04T11:00:00Z">
+              <w:rPr/>
+            </w:rPrChange>
+          </w:rPr>
+          <w:delText>Our results reveal how t</w:delText>
+        </w:r>
+      </w:del>
+      <w:ins w:id="647" w:author="Lawren" w:date="2019-11-16T15:33:00Z">
+        <w:r>
+          <w:rPr>
+            <w:highlight w:val="yellow"/>
+            <w:rPrChange w:id="648" w:author="Teixeira, Kristina A." w:date="2020-02-04T11:00:00Z">
+              <w:rPr/>
+            </w:rPrChange>
+          </w:rPr>
+          <w:t>T</w:t>
+        </w:r>
+      </w:ins>
+      <w:r>
+        <w:rPr>
+          <w:highlight w:val="yellow"/>
+          <w:rPrChange w:id="649" w:author="Teixeira, Kristina A." w:date="2020-02-04T11:00:00Z">
+            <w:rPr/>
+          </w:rPrChange>
+        </w:rPr>
+        <w:t>ree</w:t>
+      </w:r>
+      <w:r>
+        <w:t xml:space="preserve"> size, </w:t>
+      </w:r>
+      <w:commentRangeStart w:id="650"/>
+      <w:r>
+        <w:t>microhabitat</w:t>
+      </w:r>
+      <w:commentRangeEnd w:id="650"/>
+      <w:r>
+        <w:rPr>
+          <w:rStyle w:val="CommentReference"/>
+        </w:rPr>
+        <w:commentReference w:id="650"/>
+      </w:r>
+      <w:r>
+        <w:t xml:space="preserve">, and hydraulic traits shaped tree growth responses across three droughts in a temperate deciduous forest (Table 1). The </w:t>
+      </w:r>
+      <w:proofErr w:type="spellStart"/>
+      <w:r>
+        <w:t>tendencey</w:t>
+      </w:r>
+      <w:proofErr w:type="spellEnd"/>
+      <w:r>
+        <w:t xml:space="preserve"> for larger trees to </w:t>
+      </w:r>
+      <w:del w:id="651" w:author="erikab" w:date="2019-11-14T12:11:00Z">
+        <w:r>
+          <w:delText xml:space="preserve">suffer </w:delText>
+        </w:r>
+      </w:del>
+      <w:ins w:id="652" w:author="erikab" w:date="2019-11-14T12:12:00Z">
+        <w:r>
+          <w:t xml:space="preserve">disproportionally </w:t>
+        </w:r>
+      </w:ins>
+      <w:ins w:id="653" w:author="erikab" w:date="2019-11-14T12:11:00Z">
+        <w:r>
+          <w:t>reduce growth during drought</w:t>
+        </w:r>
+      </w:ins>
+      <w:del w:id="654" w:author="erikab" w:date="2019-11-14T12:12:00Z">
+        <w:r>
+          <w:delText>more</w:delText>
+        </w:r>
+      </w:del>
+      <w:r>
+        <w:t xml:space="preserve">, observed here as in forests around the world [@bennett_larger_2015], was driven primarily by their height. There was a marginal additional effect of crown exposure, with the most exposed and the most suppressed trees </w:t>
+      </w:r>
+      <w:del w:id="655" w:author="erikab" w:date="2019-11-14T12:13:00Z">
+        <w:r>
+          <w:delText>suffering most–</w:delText>
+        </w:r>
+      </w:del>
+      <w:ins w:id="656" w:author="erikab" w:date="2019-11-14T12:13:00Z">
+        <w:r>
+          <w:t xml:space="preserve">being more affected, </w:t>
+        </w:r>
+      </w:ins>
+      <w:r>
+        <w:t xml:space="preserve">consistent with observations of both greater drought sensitivity of exposed trees (e.g., [@suarez_factors_2004]; [@scharnweber_confessions_2019]) </w:t>
+      </w:r>
+      <w:commentRangeStart w:id="657"/>
+      <w:r>
+        <w:t xml:space="preserve">and greater </w:t>
+      </w:r>
+      <w:commentRangeStart w:id="658"/>
+      <w:r>
+        <w:t xml:space="preserve">sensitivity </w:t>
+      </w:r>
+      <w:commentRangeEnd w:id="658"/>
+      <w:r>
+        <w:rPr>
+          <w:rStyle w:val="CommentReference"/>
+        </w:rPr>
+        <w:commentReference w:id="658"/>
+      </w:r>
+      <w:r>
+        <w:t>of suppressed and crowded individuals</w:t>
+      </w:r>
+      <w:commentRangeEnd w:id="657"/>
+      <w:r>
+        <w:rPr>
+          <w:rStyle w:val="CommentReference"/>
+        </w:rPr>
+        <w:commentReference w:id="657"/>
+      </w:r>
+      <w:r>
+        <w:t xml:space="preserve"> (</w:t>
+      </w:r>
+      <w:r>
+        <w:rPr>
+          <w:b/>
+        </w:rPr>
+        <w:t>REFS</w:t>
+      </w:r>
+      <w:r>
+        <w:t xml:space="preserve">). There was no evidence that root water access increased </w:t>
+      </w:r>
+      <w:proofErr w:type="spellStart"/>
+      <w:r>
+        <w:t>drougth</w:t>
+      </w:r>
+      <w:proofErr w:type="spellEnd"/>
+      <w:r>
+        <w:t xml:space="preserve"> resistance; in contrast, trees in wetter topographic positions suffered more (consistent with [@zuleta_drought-induced_2017]), </w:t>
+      </w:r>
+      <w:r>
+        <w:lastRenderedPageBreak/>
+        <w:t xml:space="preserve">and larger rooting volume provided no advantage in the drier microenvironments. The lower drought resistance of larger trees was not driven by any tendency </w:t>
+      </w:r>
+      <w:commentRangeStart w:id="659"/>
+      <w:r>
+        <w:t>for the canopy to be dominated by more drought-sensitive species</w:t>
+      </w:r>
+      <w:commentRangeEnd w:id="659"/>
+      <w:r>
+        <w:rPr>
+          <w:rStyle w:val="CommentReference"/>
+        </w:rPr>
+        <w:commentReference w:id="659"/>
+      </w:r>
+      <w:r>
+        <w:t xml:space="preserve">. Drought sensitivity was not consistently linked to species’ </w:t>
       </w:r>
       <m:oMath>
         <m:r>
           <w:rPr>
             <w:rFonts w:ascii="Cambria Math" w:hAnsi="Cambria Math"/>
           </w:rPr>
-          <m:t>XP</m:t>
+          <m:t>LMA</m:t>
         </m:r>
       </m:oMath>
       <w:r>
-        <w:t xml:space="preserve"> was not a signficant predictor on its own for the 1977 drought.</w:t>
-      </w:r>
-      <w:commentRangeEnd w:id="592"/>
-      <w:r>
-        <w:rPr>
-          <w:rStyle w:val="CommentReference"/>
-        </w:rPr>
-        <w:commentReference w:id="592"/>
-      </w:r>
-    </w:p>
-    <w:p>
-      <w:pPr>
-        <w:pStyle w:val="BodyText"/>
-      </w:pPr>
-      <w:commentRangeStart w:id="597"/>
-      <w:del w:id="598" w:author="Valentine Herrmann" w:date="2019-11-14T21:07:00Z">
-        <w:r>
-          <w:delText xml:space="preserve">We </w:delText>
-        </w:r>
-      </w:del>
-      <w:ins w:id="599" w:author="Valentine Herrmann" w:date="2019-11-14T21:07:00Z">
-        <w:r>
-          <w:t xml:space="preserve">The results </w:t>
-        </w:r>
-      </w:ins>
-      <w:r>
-        <w:t>support the hypothesis (</w:t>
-      </w:r>
-      <w:r>
-        <w:rPr>
-          <w:i/>
-        </w:rPr>
-        <w:t>H3.3</w:t>
-      </w:r>
-      <w:r>
-        <w:t xml:space="preserve">) that the strength of predictor variables was different across the droughts (Tables 1,4,5). For instance, </w:t>
+        <w:t xml:space="preserve">, </w:t>
       </w:r>
       <m:oMath>
         <m:r>
           <w:rPr>
             <w:rFonts w:ascii="Cambria Math" w:hAnsi="Cambria Math"/>
           </w:rPr>
-          <m:t>ln[H]</m:t>
+          <m:t>WD</m:t>
         </m:r>
       </m:oMath>
       <w:r>
-        <w:t xml:space="preserve"> and </w:t>
+        <w:t>, or xylem architecture. However, drought resistance was negatively correlated with the leaf hydraulic traits (</w:t>
       </w:r>
       <m:oMath>
         <m:r>
@@ -8095,7 +8632,7 @@
         <m:sSub>
           <m:sSubPr>
             <m:ctrlPr>
-              <w:ins w:id="600" w:author="Teixeira, Kristina A." w:date="2019-12-06T06:53:00Z">
+              <w:ins w:id="660" w:author="Teixeira, Kristina A." w:date="2019-12-06T06:53:00Z">
                 <w:rPr>
                   <w:rFonts w:ascii="Cambria Math" w:hAnsi="Cambria Math"/>
                 </w:rPr>
@@ -8121,218 +8658,39 @@
         </m:sSub>
       </m:oMath>
       <w:r>
-        <w:t xml:space="preserve"> had much stronger negative effects in 1966 than in the other two years, </w:t>
+        <w:t xml:space="preserve">, </w:t>
       </w:r>
       <m:oMath>
-        <m:r>
-          <w:rPr>
-            <w:rFonts w:ascii="Cambria Math" w:hAnsi="Cambria Math"/>
-          </w:rPr>
-          <m:t>ln[TWI]</m:t>
-        </m:r>
+        <m:sSub>
+          <m:sSubPr>
+            <m:ctrlPr>
+              <w:ins w:id="661" w:author="Teixeira, Kristina A." w:date="2019-12-06T06:53:00Z">
+                <w:rPr>
+                  <w:rFonts w:ascii="Cambria Math" w:hAnsi="Cambria Math"/>
+                </w:rPr>
+              </w:ins>
+            </m:ctrlPr>
+          </m:sSubPr>
+          <m:e>
+            <m:r>
+              <w:rPr>
+                <w:rFonts w:ascii="Cambria Math" w:hAnsi="Cambria Math"/>
+              </w:rPr>
+              <m:t>π</m:t>
+            </m:r>
+          </m:e>
+          <m:sub>
+            <m:r>
+              <w:rPr>
+                <w:rFonts w:ascii="Cambria Math" w:hAnsi="Cambria Math"/>
+              </w:rPr>
+              <m:t>tlp</m:t>
+            </m:r>
+          </m:sub>
+        </m:sSub>
       </m:oMath>
       <w:r>
-        <w:t xml:space="preserve"> had the strongest negative effect in 1977, and </w:t>
-      </w:r>
-      <m:oMath>
-        <m:r>
-          <w:rPr>
-            <w:rFonts w:ascii="Cambria Math" w:hAnsi="Cambria Math"/>
-          </w:rPr>
-          <m:t>XP</m:t>
-        </m:r>
-      </m:oMath>
-      <w:r>
-        <w:t xml:space="preserve"> (higher </w:t>
-      </w:r>
-      <m:oMath>
-        <m:r>
-          <w:rPr>
-            <w:rFonts w:ascii="Cambria Math" w:hAnsi="Cambria Math"/>
-          </w:rPr>
-          <m:t>R</m:t>
-        </m:r>
-      </m:oMath>
-      <w:r>
-        <w:t xml:space="preserve"> among ring-porous trees) was strongest in 1999 (Tables 4,5).</w:t>
-      </w:r>
-      <w:commentRangeEnd w:id="597"/>
-      <w:r>
-        <w:rPr>
-          <w:rStyle w:val="CommentReference"/>
-        </w:rPr>
-        <w:commentReference w:id="597"/>
-      </w:r>
-    </w:p>
-    <w:p>
-      <w:pPr>
-        <w:pStyle w:val="Heading3"/>
-      </w:pPr>
-      <w:bookmarkStart w:id="601" w:name="discussion"/>
-      <w:bookmarkEnd w:id="601"/>
-      <w:r>
-        <w:t>Discussion</w:t>
-      </w:r>
-    </w:p>
-    <w:p>
-      <w:pPr>
-        <w:pStyle w:val="FirstParagraph"/>
-      </w:pPr>
-      <w:del w:id="602" w:author="Lawren" w:date="2019-11-16T15:33:00Z">
-        <w:r>
-          <w:delText>Our results reveal how t</w:delText>
-        </w:r>
-      </w:del>
-      <w:ins w:id="603" w:author="Lawren" w:date="2019-11-16T15:33:00Z">
-        <w:r>
-          <w:t>T</w:t>
-        </w:r>
-      </w:ins>
-      <w:r>
-        <w:t xml:space="preserve">ree size, </w:t>
-      </w:r>
-      <w:commentRangeStart w:id="604"/>
-      <w:r>
-        <w:t>microhabitat</w:t>
-      </w:r>
-      <w:commentRangeEnd w:id="604"/>
-      <w:r>
-        <w:rPr>
-          <w:rStyle w:val="CommentReference"/>
-        </w:rPr>
-        <w:commentReference w:id="604"/>
-      </w:r>
-      <w:r>
-        <w:t xml:space="preserve">, and hydraulic traits shaped tree growth responses across three droughts in a temperate deciduous forest (Table 1). The </w:t>
-      </w:r>
-      <w:proofErr w:type="spellStart"/>
-      <w:r>
-        <w:t>tendencey</w:t>
-      </w:r>
-      <w:proofErr w:type="spellEnd"/>
-      <w:r>
-        <w:t xml:space="preserve"> for larger trees to </w:t>
-      </w:r>
-      <w:del w:id="605" w:author="erikab" w:date="2019-11-14T12:11:00Z">
-        <w:r>
-          <w:delText xml:space="preserve">suffer </w:delText>
-        </w:r>
-      </w:del>
-      <w:ins w:id="606" w:author="erikab" w:date="2019-11-14T12:12:00Z">
-        <w:r>
-          <w:t xml:space="preserve">disproportionally </w:t>
-        </w:r>
-      </w:ins>
-      <w:ins w:id="607" w:author="erikab" w:date="2019-11-14T12:11:00Z">
-        <w:r>
-          <w:t>reduce growth during drought</w:t>
-        </w:r>
-      </w:ins>
-      <w:del w:id="608" w:author="erikab" w:date="2019-11-14T12:12:00Z">
-        <w:r>
-          <w:delText>more</w:delText>
-        </w:r>
-      </w:del>
-      <w:r>
-        <w:t xml:space="preserve">, observed here as in forests around the world [@bennett_larger_2015], was driven primarily by their height. There was a marginal additional effect of crown exposure, with the most exposed and the most suppressed trees </w:t>
-      </w:r>
-      <w:del w:id="609" w:author="erikab" w:date="2019-11-14T12:13:00Z">
-        <w:r>
-          <w:delText>suffering most–</w:delText>
-        </w:r>
-      </w:del>
-      <w:ins w:id="610" w:author="erikab" w:date="2019-11-14T12:13:00Z">
-        <w:r>
-          <w:t xml:space="preserve">being more affected, </w:t>
-        </w:r>
-      </w:ins>
-      <w:r>
-        <w:t xml:space="preserve">consistent with observations of both greater drought sensitivity of exposed trees (e.g., [@suarez_factors_2004]; [@scharnweber_confessions_2019]) </w:t>
-      </w:r>
-      <w:commentRangeStart w:id="611"/>
-      <w:r>
-        <w:t xml:space="preserve">and greater </w:t>
-      </w:r>
-      <w:commentRangeStart w:id="612"/>
-      <w:r>
-        <w:t xml:space="preserve">sensitivity </w:t>
-      </w:r>
-      <w:commentRangeEnd w:id="612"/>
-      <w:r>
-        <w:rPr>
-          <w:rStyle w:val="CommentReference"/>
-        </w:rPr>
-        <w:commentReference w:id="612"/>
-      </w:r>
-      <w:r>
-        <w:t>of suppressed and crowded individuals</w:t>
-      </w:r>
-      <w:commentRangeEnd w:id="611"/>
-      <w:r>
-        <w:rPr>
-          <w:rStyle w:val="CommentReference"/>
-        </w:rPr>
-        <w:commentReference w:id="611"/>
-      </w:r>
-      <w:r>
-        <w:t xml:space="preserve"> (</w:t>
-      </w:r>
-      <w:r>
-        <w:rPr>
-          <w:b/>
-        </w:rPr>
-        <w:t>REFS</w:t>
-      </w:r>
-      <w:r>
-        <w:t xml:space="preserve">). There was no evidence that root water access increased </w:t>
-      </w:r>
-      <w:proofErr w:type="spellStart"/>
-      <w:r>
-        <w:t>drougth</w:t>
-      </w:r>
-      <w:proofErr w:type="spellEnd"/>
-      <w:r>
-        <w:t xml:space="preserve"> resistance; in contrast, trees in wetter topographic positions suffered more (consistent with [@zuleta_drought-induced_2017]), </w:t>
-      </w:r>
-      <w:r>
-        <w:lastRenderedPageBreak/>
-        <w:t xml:space="preserve">and larger rooting volume provided no advantage in the drier microenvironments. The lower drought resistance of larger trees was not driven by any tendency </w:t>
-      </w:r>
-      <w:commentRangeStart w:id="613"/>
-      <w:r>
-        <w:t>for the canopy to be dominated by more drought-sensitive species</w:t>
-      </w:r>
-      <w:commentRangeEnd w:id="613"/>
-      <w:r>
-        <w:rPr>
-          <w:rStyle w:val="CommentReference"/>
-        </w:rPr>
-        <w:commentReference w:id="613"/>
-      </w:r>
-      <w:r>
-        <w:t xml:space="preserve">. Drought sensitivity was not consistently linked to species’ </w:t>
-      </w:r>
-      <m:oMath>
-        <m:r>
-          <w:rPr>
-            <w:rFonts w:ascii="Cambria Math" w:hAnsi="Cambria Math"/>
-          </w:rPr>
-          <m:t>LMA</m:t>
-        </m:r>
-      </m:oMath>
-      <w:r>
-        <w:t xml:space="preserve">, </w:t>
-      </w:r>
-      <m:oMath>
-        <m:r>
-          <w:rPr>
-            <w:rFonts w:ascii="Cambria Math" w:hAnsi="Cambria Math"/>
-          </w:rPr>
-          <m:t>WD</m:t>
-        </m:r>
-      </m:oMath>
-      <w:r>
-        <w:t>, or xylem architecture. However, drought resistance was negatively correlated with the leaf hydraulic traits (</w:t>
+        <w:t xml:space="preserve">) in the top overall model and the top models for two of the three individual droughts, which is physiologically logical ([@scoffoni_leaf_2014];[@bartlett_correlations_2016]; [@medeiros_extensive_2019]) but scientifically novel in that </w:t>
       </w:r>
       <m:oMath>
         <m:r>
@@ -8344,7 +8702,7 @@
         <m:sSub>
           <m:sSubPr>
             <m:ctrlPr>
-              <w:ins w:id="614" w:author="Teixeira, Kristina A." w:date="2019-12-06T06:53:00Z">
+              <w:ins w:id="662" w:author="Teixeira, Kristina A." w:date="2019-12-06T06:53:00Z">
                 <w:rPr>
                   <w:rFonts w:ascii="Cambria Math" w:hAnsi="Cambria Math"/>
                 </w:rPr>
@@ -8370,13 +8728,13 @@
         </m:sSub>
       </m:oMath>
       <w:r>
-        <w:t xml:space="preserve">, </w:t>
+        <w:t xml:space="preserve"> and </w:t>
       </w:r>
       <m:oMath>
         <m:sSub>
           <m:sSubPr>
             <m:ctrlPr>
-              <w:ins w:id="615" w:author="Teixeira, Kristina A." w:date="2019-12-06T06:53:00Z">
+              <w:ins w:id="663" w:author="Teixeira, Kristina A." w:date="2019-12-06T06:53:00Z">
                 <w:rPr>
                   <w:rFonts w:ascii="Cambria Math" w:hAnsi="Cambria Math"/>
                 </w:rPr>
@@ -8402,7 +8760,526 @@
         </m:sSub>
       </m:oMath>
       <w:r>
-        <w:t xml:space="preserve">) in the top overall model and the top models for two of the three individual droughts, which is physiologically logical ([@scoffoni_leaf_2014];[@bartlett_correlations_2016]; [@medeiros_extensive_2019]) but scientifically novel in that </w:t>
+        <w:t xml:space="preserve"> have not previously been linked to drought growth responses. The direction of responses was mostly consistent across droughts, indicating that they were driven by fundamental physiological mechanisms; however, the strengths of each predictor varied across droughts, indicating that specific drought characteristics interact with tree size, microenvironment, and traits to shape which individuals suffer most. These findings significantly advance our knowledge of the factors that confer vulnerability or resistance on trees during drought.</w:t>
+      </w:r>
+    </w:p>
+    <w:p>
+      <w:pPr>
+        <w:pStyle w:val="BodyText"/>
+      </w:pPr>
+      <w:r>
+        <w:t xml:space="preserve">The droughts considered here were of similar severity (Fig. 1b) and fairly moderate; droughts of this magnitude have occurred with an average frequency of approximately one per 10-15 years (Fig. 1a, @helcoski_growing_2019). </w:t>
+      </w:r>
+      <w:commentRangeStart w:id="664"/>
+      <w:r>
+        <w:t xml:space="preserve">Therefore, we </w:t>
+      </w:r>
+      <w:proofErr w:type="spellStart"/>
+      <w:r>
+        <w:t>excpect</w:t>
+      </w:r>
+      <w:proofErr w:type="spellEnd"/>
+      <w:r>
+        <w:t xml:space="preserve"> that most species are adapted, and individual trees acclimatized, to survive droughts of this nature. </w:t>
+      </w:r>
+      <w:commentRangeEnd w:id="664"/>
+      <w:r>
+        <w:rPr>
+          <w:rStyle w:val="CommentReference"/>
+        </w:rPr>
+        <w:commentReference w:id="664"/>
+      </w:r>
+      <w:r>
+        <w:t xml:space="preserve">While the majority of trees experienced reduced growth, a substantial portion had increased growth (Fig. 1b), underlining the fact that these droughts did not induce extreme stress on the entire forest. It is likely for this reason, combined with the fact that many factors other than climate affect tree growth in closed-canopy forests, that our best models characterize only a modest amount of variation: 11-13% for all droughts combined, and 21-26% for each individual drought (Table 5). Methodologically, the moderate nature of these droughts is an </w:t>
+      </w:r>
+      <w:commentRangeStart w:id="665"/>
+      <w:r>
+        <w:t xml:space="preserve">advantage </w:t>
+      </w:r>
+      <w:commentRangeEnd w:id="665"/>
+      <w:r>
+        <w:rPr>
+          <w:rStyle w:val="CommentReference"/>
+        </w:rPr>
+        <w:commentReference w:id="665"/>
+      </w:r>
+      <w:r>
+        <w:t>because our analysis considers only trees that survived all of these droughts, and we lack information on the trees that were killed. These are likely to be relatively modest in number, and local forest monitoring data stretching back to the late 1980s confirms that the 1999 drought did not trigger major declines in tree abundance or biomass (</w:t>
+      </w:r>
+      <w:r>
+        <w:rPr>
+          <w:i/>
+        </w:rPr>
+        <w:t>Anderson-Teixeira et al., in revision</w:t>
+      </w:r>
+      <w:r>
+        <w:t xml:space="preserve">). Thus, the droughts considered here are substantially weaker than </w:t>
+      </w:r>
+      <w:commentRangeStart w:id="666"/>
+      <w:r>
+        <w:t xml:space="preserve">those </w:t>
+      </w:r>
+      <w:commentRangeEnd w:id="666"/>
+      <w:r>
+        <w:rPr>
+          <w:rStyle w:val="CommentReference"/>
+        </w:rPr>
+        <w:commentReference w:id="666"/>
+      </w:r>
+      <w:r>
+        <w:t>that have triggered massive tree die-off (e.g., [@allen_global_2010]), many of which have shaped our understanding about the role of tree size [@bennett_larger_2015; @stovall_tree_2019] and</w:t>
+      </w:r>
+      <w:ins w:id="667" w:author="Valentine Herrmann" w:date="2019-11-14T21:41:00Z">
+        <w:r>
+          <w:t xml:space="preserve">, </w:t>
+        </w:r>
+      </w:ins>
+      <w:del w:id="668" w:author="Valentine Herrmann" w:date="2019-11-14T21:41:00Z">
+        <w:r>
+          <w:delText>–</w:delText>
+        </w:r>
+      </w:del>
+      <w:r>
+        <w:t>to some extent</w:t>
+      </w:r>
+      <w:ins w:id="669" w:author="Valentine Herrmann" w:date="2019-11-14T21:41:00Z">
+        <w:r>
+          <w:t xml:space="preserve">, </w:t>
+        </w:r>
+      </w:ins>
+      <w:del w:id="670" w:author="Valentine Herrmann" w:date="2019-11-14T21:41:00Z">
+        <w:r>
+          <w:delText>–</w:delText>
+        </w:r>
+      </w:del>
+      <w:r>
+        <w:t>traits underlying drought response mechanisms (@greenwood_tree_2017; @anderegg_meta-analysis_2016). Nevertheless, our results are consistent with findings from more extreme droughts.</w:t>
+      </w:r>
+    </w:p>
+    <w:p>
+      <w:pPr>
+        <w:pStyle w:val="BodyText"/>
+      </w:pPr>
+      <w:r>
+        <w:t>Our analysis indicates that height</w:t>
+      </w:r>
+      <w:ins w:id="671" w:author="Valentine Herrmann" w:date="2019-11-14T21:43:00Z">
+        <w:r>
+          <w:t xml:space="preserve">, </w:t>
+        </w:r>
+      </w:ins>
+      <w:del w:id="672" w:author="Valentine Herrmann" w:date="2019-11-14T21:43:00Z">
+        <w:r>
+          <w:delText>–</w:delText>
+        </w:r>
+      </w:del>
+      <w:r>
+        <w:t>as opposed to canopy position or root water access</w:t>
+      </w:r>
+      <w:ins w:id="673" w:author="Valentine Herrmann" w:date="2019-11-14T21:43:00Z">
+        <w:r>
+          <w:t xml:space="preserve">, </w:t>
+        </w:r>
+      </w:ins>
+      <w:del w:id="674" w:author="Valentine Herrmann" w:date="2019-11-14T21:43:00Z">
+        <w:r>
+          <w:delText>–</w:delText>
+        </w:r>
+      </w:del>
+      <w:r>
+        <w:t>is the primary factor through which tree size mediates drought response. Taller trees face inherent biophysical challenges in lifting water a greater distance against the effects of gravity and friction [@ryan_hydraulic_2006; @mcdowell_darcys_2015; @mcdowell_relationships_2011; @couvreur_water_2018]. Vertical gradients in stem and leaf traits</w:t>
+      </w:r>
+      <w:ins w:id="675" w:author="Valentine Herrmann" w:date="2019-11-14T21:44:00Z">
+        <w:r>
+          <w:t xml:space="preserve"> </w:t>
+        </w:r>
+      </w:ins>
+      <w:del w:id="676" w:author="Valentine Herrmann" w:date="2019-11-14T21:44:00Z">
+        <w:r>
+          <w:delText>–</w:delText>
+        </w:r>
+      </w:del>
+      <w:r>
+        <w:t xml:space="preserve">including smaller and thicker </w:t>
+      </w:r>
+      <w:del w:id="677" w:author="Valentine Herrmann" w:date="2019-11-14T21:44:00Z">
+        <w:r>
+          <w:delText xml:space="preserve">(higher LMA) </w:delText>
+        </w:r>
+      </w:del>
+      <w:r>
+        <w:t>leaves</w:t>
+      </w:r>
+      <w:ins w:id="678" w:author="Valentine Herrmann" w:date="2019-11-14T21:44:00Z">
+        <w:r>
+          <w:t>(higher LMA)</w:t>
+        </w:r>
+      </w:ins>
+      <w:r>
+        <w:t>,</w:t>
+      </w:r>
+      <w:ins w:id="679" w:author="Valentine Herrmann" w:date="2019-11-14T21:44:00Z">
+        <w:r>
+          <w:t xml:space="preserve"> </w:t>
+        </w:r>
+      </w:ins>
+      <w:del w:id="680" w:author="Valentine Herrmann" w:date="2019-11-14T21:44:00Z">
+        <w:r>
+          <w:delText xml:space="preserve"> </w:delText>
+        </w:r>
+      </w:del>
+      <w:r>
+        <w:t xml:space="preserve">more negative </w:t>
+      </w:r>
+      <m:oMath>
+        <m:r>
+          <w:rPr>
+            <w:rFonts w:ascii="Cambria Math" w:hAnsi="Cambria Math"/>
+          </w:rPr>
+          <m:t>P50</m:t>
+        </m:r>
+      </m:oMath>
+      <w:r>
+        <w:t>, and lower hydraulic conductivity at greater heights [@couvreur_water_2018; @koike_leaf_2001; @mcdowell_relationships_2011]</w:t>
+      </w:r>
+      <w:ins w:id="681" w:author="Valentine Herrmann" w:date="2019-11-14T21:45:00Z">
+        <w:r>
+          <w:t xml:space="preserve">, </w:t>
+        </w:r>
+      </w:ins>
+      <w:del w:id="682" w:author="Valentine Herrmann" w:date="2019-11-14T21:45:00Z">
+        <w:r>
+          <w:delText>–</w:delText>
+        </w:r>
+      </w:del>
+      <w:r>
+        <w:t xml:space="preserve">make it biophysically possible for trees to become tall [@couvreur_water_2018], yet height becomes a liability when drought incurs additional </w:t>
+      </w:r>
+      <w:commentRangeStart w:id="683"/>
+      <w:r>
+        <w:lastRenderedPageBreak/>
+        <w:t xml:space="preserve">hydraulic challenges. </w:t>
+      </w:r>
+      <w:commentRangeEnd w:id="683"/>
+      <w:r>
+        <w:rPr>
+          <w:rStyle w:val="CommentReference"/>
+        </w:rPr>
+        <w:commentReference w:id="683"/>
+      </w:r>
+      <w:r>
+        <w:t xml:space="preserve">Taller trees also face different microenvironments (Fig. 2a-b), in part because they are more likely to be in </w:t>
+      </w:r>
+      <w:del w:id="684" w:author="erikab" w:date="2019-11-14T12:30:00Z">
+        <w:r>
+          <w:delText xml:space="preserve">dominant </w:delText>
+        </w:r>
+      </w:del>
+      <w:ins w:id="685" w:author="erikab" w:date="2019-11-14T12:30:00Z">
+        <w:r>
+          <w:t xml:space="preserve">upper </w:t>
+        </w:r>
+      </w:ins>
+      <w:r>
+        <w:t xml:space="preserve">canopy positions (Fig. 2d). Even under non-drought conditions, evaporative demand increases with tree height </w:t>
+      </w:r>
+      <w:del w:id="686" w:author="Valentine Herrmann" w:date="2019-11-14T21:46:00Z">
+        <w:r>
+          <w:delText xml:space="preserve">in </w:delText>
+        </w:r>
+      </w:del>
+      <w:ins w:id="687" w:author="Valentine Herrmann" w:date="2019-11-14T21:46:00Z">
+        <w:r>
+          <w:t xml:space="preserve">and </w:t>
+        </w:r>
+      </w:ins>
+      <w:r>
+        <w:t xml:space="preserve">taller trees are more closely </w:t>
+      </w:r>
+      <w:commentRangeStart w:id="688"/>
+      <w:r>
+        <w:t xml:space="preserve">coupled </w:t>
+      </w:r>
+      <w:commentRangeEnd w:id="688"/>
+      <w:r>
+        <w:rPr>
+          <w:rStyle w:val="CommentReference"/>
+        </w:rPr>
+        <w:commentReference w:id="688"/>
+      </w:r>
+      <w:r>
+        <w:t>to the atmosphere (</w:t>
+      </w:r>
+      <w:r>
+        <w:rPr>
+          <w:b/>
+        </w:rPr>
+        <w:t xml:space="preserve">REFS- Jarvis </w:t>
+      </w:r>
+      <w:proofErr w:type="gramStart"/>
+      <w:r>
+        <w:rPr>
+          <w:b/>
+        </w:rPr>
+        <w:t>1984?</w:t>
+      </w:r>
+      <w:r>
+        <w:t>;</w:t>
+      </w:r>
+      <w:proofErr w:type="gramEnd"/>
+      <w:r>
+        <w:t xml:space="preserve"> [@bretfeld_plant_2018]). Exposed canopy leaves reach higher temperatures (</w:t>
+      </w:r>
+      <w:hyperlink r:id="rId14">
+        <w:r>
+          <w:rPr>
+            <w:rStyle w:val="Hyperlink"/>
+            <w:i/>
+          </w:rPr>
+          <w:t>Smith &amp; Nobel 1977</w:t>
+        </w:r>
+      </w:hyperlink>
+      <w:r>
+        <w:t xml:space="preserve">), particularly during drought when solar radiation tends to be higher and less water is available for evaporative cooling of the leaves. Furthermore, daytime CO_2_ concentrations tend to decrease with height [@koike_leaf_2001], implying that water costs of </w:t>
+      </w:r>
+      <m:oMath>
+        <m:r>
+          <w:rPr>
+            <w:rFonts w:ascii="Cambria Math" w:hAnsi="Cambria Math"/>
+          </w:rPr>
+          <m:t>C</m:t>
+        </m:r>
+        <m:sSub>
+          <m:sSubPr>
+            <m:ctrlPr>
+              <w:ins w:id="689" w:author="Teixeira, Kristina A." w:date="2019-12-06T06:53:00Z">
+                <w:rPr>
+                  <w:rFonts w:ascii="Cambria Math" w:hAnsi="Cambria Math"/>
+                </w:rPr>
+              </w:ins>
+            </m:ctrlPr>
+          </m:sSubPr>
+          <m:e>
+            <m:r>
+              <w:rPr>
+                <w:rFonts w:ascii="Cambria Math" w:hAnsi="Cambria Math"/>
+              </w:rPr>
+              <m:t>O</m:t>
+            </m:r>
+          </m:e>
+          <m:sub>
+            <m:r>
+              <w:rPr>
+                <w:rFonts w:ascii="Cambria Math" w:hAnsi="Cambria Math"/>
+              </w:rPr>
+              <m:t>2</m:t>
+            </m:r>
+          </m:sub>
+        </m:sSub>
+      </m:oMath>
+      <w:r>
+        <w:t xml:space="preserve"> uptake increase with height. Correlation between height and canopy position (Fig. 2d) makes it challenging to disentangle the relative importance of height </w:t>
+      </w:r>
+      <w:r>
+        <w:rPr>
+          <w:i/>
+        </w:rPr>
+        <w:t>per se</w:t>
+      </w:r>
+      <w:r>
+        <w:t xml:space="preserve"> from microenvironment. However, </w:t>
+      </w:r>
+      <w:proofErr w:type="spellStart"/>
+      <w:r>
+        <w:t>signficant</w:t>
+      </w:r>
+      <w:proofErr w:type="spellEnd"/>
+      <w:r>
+        <w:t xml:space="preserve"> decoupling between height and canopy position can be introduced by the configuration of neighboring trees (Fig. 2d) [@muller-landau_testing_2006], and we show that height is a far stronger predictor of drought response than crown position (Tables 1,4,5). Our analysis does have the limitation that canopy positions were </w:t>
+      </w:r>
+      <w:proofErr w:type="spellStart"/>
+      <w:r>
+        <w:t>recored</w:t>
+      </w:r>
+      <w:proofErr w:type="spellEnd"/>
+      <w:r>
+        <w:t xml:space="preserve"> in 2018 and undoubtedly changed for some trees since the 1960s, and we note that </w:t>
+      </w:r>
+      <m:oMath>
+        <m:r>
+          <w:rPr>
+            <w:rFonts w:ascii="Cambria Math" w:hAnsi="Cambria Math"/>
+          </w:rPr>
+          <m:t>CP</m:t>
+        </m:r>
+      </m:oMath>
+      <w:r>
+        <w:t xml:space="preserve"> became an increasingly poor predictor </w:t>
+      </w:r>
+      <w:del w:id="690" w:author="erikab" w:date="2019-11-14T12:32:00Z">
+        <w:r>
+          <w:delText xml:space="preserve">moving </w:delText>
+        </w:r>
+      </w:del>
+      <w:r>
+        <w:t xml:space="preserve">from 1999 back to 1966 (Table 4). However, because trees would generally advance towards more dominant positions as they grow and as neighbors die, changing canopy positions would bias against the acceptance of </w:t>
+      </w:r>
+      <w:r>
+        <w:rPr>
+          <w:i/>
+        </w:rPr>
+        <w:t>H1.2</w:t>
+      </w:r>
+      <w:r>
+        <w:t xml:space="preserve">. The implication is that dominant crown positions did have a marginally negative influence on </w:t>
+      </w:r>
+      <m:oMath>
+        <m:r>
+          <w:rPr>
+            <w:rFonts w:ascii="Cambria Math" w:hAnsi="Cambria Math"/>
+          </w:rPr>
+          <m:t>R</m:t>
+        </m:r>
+      </m:oMath>
+      <w:r>
+        <w:t xml:space="preserve">, which makes sense in light of the vertical enviromnental gradients described above and agrees with previous studies showing greater drought sensitivity in more exposed trees ([@suarez_factors_2004]; [@scharnweber_confessions_2019]). It is safe to assume that currently suppressed trees have always been suppressed, and their relatively low </w:t>
+      </w:r>
+      <m:oMath>
+        <m:r>
+          <w:rPr>
+            <w:rFonts w:ascii="Cambria Math" w:hAnsi="Cambria Math"/>
+          </w:rPr>
+          <m:t>R</m:t>
+        </m:r>
+      </m:oMath>
+      <w:r>
+        <w:t xml:space="preserve"> (after correcting for height effects) is real, which is consistent with analyses showing that suppressed</w:t>
+      </w:r>
+      <w:ins w:id="691" w:author="Valentine Herrmann" w:date="2019-11-14T21:50:00Z">
+        <w:r>
+          <w:t xml:space="preserve">, </w:t>
+        </w:r>
+      </w:ins>
+      <w:del w:id="692" w:author="Valentine Herrmann" w:date="2019-11-14T21:50:00Z">
+        <w:r>
+          <w:delText>–</w:delText>
+        </w:r>
+      </w:del>
+      <w:r>
+        <w:t>and particularly crowded</w:t>
+      </w:r>
+      <w:ins w:id="693" w:author="Valentine Herrmann" w:date="2019-11-14T21:50:00Z">
+        <w:r>
+          <w:t xml:space="preserve">, </w:t>
+        </w:r>
+      </w:ins>
+      <w:del w:id="694" w:author="Valentine Herrmann" w:date="2019-11-14T21:50:00Z">
+        <w:r>
+          <w:delText>–</w:delText>
+        </w:r>
+      </w:del>
+      <w:r>
+        <w:t>trees can suffer disproportionately during drought (</w:t>
+      </w:r>
+      <w:commentRangeStart w:id="695"/>
+      <w:r>
+        <w:rPr>
+          <w:b/>
+        </w:rPr>
+        <w:t>REFS- Alan?</w:t>
+      </w:r>
+      <w:r>
+        <w:t xml:space="preserve">). </w:t>
+      </w:r>
+      <w:commentRangeEnd w:id="695"/>
+      <w:r>
+        <w:rPr>
+          <w:rStyle w:val="CommentReference"/>
+        </w:rPr>
+        <w:commentReference w:id="695"/>
+      </w:r>
+      <w:r>
+        <w:t xml:space="preserve">The observed height-sensitivity of </w:t>
+      </w:r>
+      <m:oMath>
+        <m:r>
+          <w:rPr>
+            <w:rFonts w:ascii="Cambria Math" w:hAnsi="Cambria Math"/>
+          </w:rPr>
+          <m:t>R</m:t>
+        </m:r>
+      </m:oMath>
+      <w:r>
+        <w:t>, together with the apparent lack of importance of root water access (</w:t>
+      </w:r>
+      <w:r>
+        <w:rPr>
+          <w:i/>
+        </w:rPr>
+        <w:t>H1.3</w:t>
+      </w:r>
+      <w:r>
+        <w:t xml:space="preserve">), agrees with the concept that physiological limitations to transpiration under drought shift from root water access to the plant-atmosphere </w:t>
+      </w:r>
+      <w:del w:id="696" w:author="erikab" w:date="2019-11-14T12:43:00Z">
+        <w:r>
+          <w:delText xml:space="preserve">intreface </w:delText>
+        </w:r>
+      </w:del>
+      <w:ins w:id="697" w:author="erikab" w:date="2019-11-14T12:43:00Z">
+        <w:r>
+          <w:t xml:space="preserve">interface </w:t>
+        </w:r>
+      </w:ins>
+      <w:r>
+        <w:t>as forests age [@bretfeld_plant_2018], such that tall trees–particularly the very tallest–are the most sensitive in mature forests. Additional research comparing drought responses of young and old forest stands, along with short and tall isolated trees, would be valuable for more clearly disentang</w:t>
+      </w:r>
+      <w:ins w:id="698" w:author="erikab" w:date="2019-11-14T12:45:00Z">
+        <w:r>
+          <w:t>l</w:t>
+        </w:r>
+      </w:ins>
+      <w:r>
+        <w:t>ing the roles of tree height and crown exposure.</w:t>
+      </w:r>
+    </w:p>
+    <w:p>
+      <w:pPr>
+        <w:pStyle w:val="BodyText"/>
+      </w:pPr>
+      <w:r>
+        <w:t xml:space="preserve">The development of tree-ring chronologies for all dominant tree species at our site </w:t>
+      </w:r>
+      <w:commentRangeStart w:id="699"/>
+      <w:r>
+        <w:t xml:space="preserve">[@helcoski_growing_2019] </w:t>
+      </w:r>
+      <w:commentRangeEnd w:id="699"/>
+      <w:r>
+        <w:rPr>
+          <w:rStyle w:val="CommentReference"/>
+        </w:rPr>
+        <w:commentReference w:id="699"/>
+      </w:r>
+      <w:r>
+        <w:t>made it possible to compare historical drought responses across 12 species and their associated traits at a single site for the first time (</w:t>
+      </w:r>
+      <w:r>
+        <w:rPr>
+          <w:b/>
+        </w:rPr>
+        <w:t>verify- Neil, Alan</w:t>
+      </w:r>
+      <w:r>
+        <w:t>). Concerted measurement of leaf hydraulic traits of emerging importance [@scoffoni_leaf_</w:t>
+      </w:r>
+      <w:proofErr w:type="gramStart"/>
+      <w:r>
+        <w:t>2014;@</w:t>
+      </w:r>
+      <w:proofErr w:type="gramEnd"/>
+      <w:r>
+        <w:t xml:space="preserve">bartlett_correlations_2016; @medeiros_extensive_2019] allowed novel insights into the role of hydraulic traits in shaping drought response. The finding that </w:t>
       </w:r>
       <m:oMath>
         <m:r>
@@ -8414,7 +9291,7 @@
         <m:sSub>
           <m:sSubPr>
             <m:ctrlPr>
-              <w:ins w:id="616" w:author="Teixeira, Kristina A." w:date="2019-12-06T06:53:00Z">
+              <w:ins w:id="700" w:author="Teixeira, Kristina A." w:date="2019-12-06T06:53:00Z">
                 <w:rPr>
                   <w:rFonts w:ascii="Cambria Math" w:hAnsi="Cambria Math"/>
                 </w:rPr>
@@ -8446,7 +9323,7 @@
         <m:sSub>
           <m:sSubPr>
             <m:ctrlPr>
-              <w:ins w:id="617" w:author="Teixeira, Kristina A." w:date="2019-12-06T06:53:00Z">
+              <w:ins w:id="701" w:author="Teixeira, Kristina A." w:date="2019-12-06T06:53:00Z">
                 <w:rPr>
                   <w:rFonts w:ascii="Cambria Math" w:hAnsi="Cambria Math"/>
                 </w:rPr>
@@ -8472,526 +9349,72 @@
         </m:sSub>
       </m:oMath>
       <w:r>
-        <w:t xml:space="preserve"> have not previously been linked to drought growth responses. The direction of responses was mostly consistent across droughts, indicating that they were driven by fundamental physiological mechanisms; however, the strengths of each predictor varied across droughts, indicating that specific drought characteristics interact with tree size, microenvironment, and traits to shape which individuals suffer most. These findings significantly advance our knowledge of the factors that confer vulnerability or resistance on trees during drought.</w:t>
-      </w:r>
-    </w:p>
-    <w:p>
-      <w:pPr>
-        <w:pStyle w:val="BodyText"/>
-      </w:pPr>
-      <w:r>
-        <w:t xml:space="preserve">The droughts considered here were of similar severity (Fig. 1b) and fairly moderate; droughts of this magnitude have occurred with an average frequency of approximately one per 10-15 years (Fig. 1a, @helcoski_growing_2019). </w:t>
-      </w:r>
-      <w:commentRangeStart w:id="618"/>
-      <w:r>
-        <w:t xml:space="preserve">Therefore, we </w:t>
-      </w:r>
-      <w:proofErr w:type="spellStart"/>
-      <w:r>
-        <w:t>excpect</w:t>
-      </w:r>
-      <w:proofErr w:type="spellEnd"/>
-      <w:r>
-        <w:t xml:space="preserve"> that most species are adapted, and individual trees acclimatized, to survive droughts of this nature. </w:t>
-      </w:r>
-      <w:commentRangeEnd w:id="618"/>
-      <w:r>
-        <w:rPr>
-          <w:rStyle w:val="CommentReference"/>
-        </w:rPr>
-        <w:commentReference w:id="618"/>
-      </w:r>
-      <w:r>
-        <w:t xml:space="preserve">While the majority of trees experienced reduced growth, a substantial portion had increased growth (Fig. 1b), underlining the fact that these droughts did not induce extreme stress on the entire forest. It is likely for this reason, combined with the fact that many factors other than climate affect tree growth in closed-canopy forests, that our best models characterize only a modest amount of variation: 11-13% for all droughts combined, and 21-26% for each individual drought (Table 5). Methodologically, the moderate nature of these droughts is an </w:t>
-      </w:r>
-      <w:commentRangeStart w:id="619"/>
-      <w:r>
-        <w:t xml:space="preserve">advantage </w:t>
-      </w:r>
-      <w:commentRangeEnd w:id="619"/>
-      <w:r>
-        <w:rPr>
-          <w:rStyle w:val="CommentReference"/>
-        </w:rPr>
-        <w:commentReference w:id="619"/>
-      </w:r>
-      <w:r>
-        <w:t>because our analysis considers only trees that survived all of these droughts, and we lack information on the trees that were killed. These are likely to be relatively modest in number, and local forest monitoring data stretching back to the late 1980s confirms that the 1999 drought did not trigger major declines in tree abundance or biomass (</w:t>
-      </w:r>
-      <w:r>
-        <w:rPr>
-          <w:i/>
-        </w:rPr>
-        <w:t>Anderson-Teixeira et al., in revision</w:t>
-      </w:r>
-      <w:r>
-        <w:t xml:space="preserve">). Thus, the droughts considered here are substantially weaker than </w:t>
-      </w:r>
-      <w:commentRangeStart w:id="620"/>
-      <w:r>
-        <w:t xml:space="preserve">those </w:t>
-      </w:r>
-      <w:commentRangeEnd w:id="620"/>
-      <w:r>
-        <w:rPr>
-          <w:rStyle w:val="CommentReference"/>
-        </w:rPr>
-        <w:commentReference w:id="620"/>
-      </w:r>
-      <w:r>
-        <w:t>that have triggered massive tree die-off (e.g., [@allen_global_2010]), many of which have shaped our understanding about the role of tree size [@bennett_larger_2015; @stovall_tree_2019] and</w:t>
-      </w:r>
-      <w:ins w:id="621" w:author="Valentine Herrmann" w:date="2019-11-14T21:41:00Z">
+        <w:t xml:space="preserve"> can be useful for predicting drought responses</w:t>
+      </w:r>
+      <w:ins w:id="702" w:author="Valentine Herrmann" w:date="2019-11-14T21:52:00Z">
         <w:r>
           <w:t xml:space="preserve">, </w:t>
         </w:r>
       </w:ins>
-      <w:del w:id="622" w:author="Valentine Herrmann" w:date="2019-11-14T21:41:00Z">
+      <w:del w:id="703" w:author="Valentine Herrmann" w:date="2019-11-14T21:52:00Z">
         <w:r>
           <w:delText>–</w:delText>
         </w:r>
       </w:del>
       <w:r>
-        <w:t>to some extent</w:t>
-      </w:r>
-      <w:ins w:id="623" w:author="Valentine Herrmann" w:date="2019-11-14T21:41:00Z">
+        <w:t>with both appearing in the top overall model and two of the three top models for each drought (Table 5)</w:t>
+      </w:r>
+      <w:ins w:id="704" w:author="Valentine Herrmann" w:date="2019-11-14T21:52:00Z">
         <w:r>
           <w:t xml:space="preserve">, </w:t>
         </w:r>
       </w:ins>
-      <w:del w:id="624" w:author="Valentine Herrmann" w:date="2019-11-14T21:41:00Z">
+      <w:del w:id="705" w:author="Valentine Herrmann" w:date="2019-11-14T21:52:00Z">
         <w:r>
           <w:delText>–</w:delText>
         </w:r>
       </w:del>
       <w:r>
-        <w:t>traits underlying drought response mechanisms (@greenwood_tree_2017; @anderegg_meta-analysis_2016). Nevertheless, our results are consistent with findings from more extreme droughts.</w:t>
-      </w:r>
-    </w:p>
-    <w:p>
-      <w:pPr>
-        <w:pStyle w:val="BodyText"/>
-      </w:pPr>
-      <w:r>
-        <w:t>Our analysis indicates that height</w:t>
-      </w:r>
-      <w:ins w:id="625" w:author="Valentine Herrmann" w:date="2019-11-14T21:43:00Z">
-        <w:r>
-          <w:t xml:space="preserve">, </w:t>
-        </w:r>
-      </w:ins>
-      <w:del w:id="626" w:author="Valentine Herrmann" w:date="2019-11-14T21:43:00Z">
-        <w:r>
-          <w:delText>–</w:delText>
+        <w:t xml:space="preserve">is consistent with studies demonstrating that these are </w:t>
+      </w:r>
+      <w:del w:id="706" w:author="Teixeira, Kristina A." w:date="2020-02-04T11:02:00Z">
+        <w:r>
+          <w:delText>physiolgoically</w:delText>
         </w:r>
       </w:del>
-      <w:r>
-        <w:t>as opposed to canopy position or root water access</w:t>
-      </w:r>
-      <w:ins w:id="627" w:author="Valentine Herrmann" w:date="2019-11-14T21:43:00Z">
-        <w:r>
-          <w:t xml:space="preserve">, </w:t>
-        </w:r>
-      </w:ins>
-      <w:del w:id="628" w:author="Valentine Herrmann" w:date="2019-11-14T21:43:00Z">
-        <w:r>
-          <w:delText>–</w:delText>
-        </w:r>
-      </w:del>
-      <w:r>
-        <w:t>is the primary factor through which tree size mediates drought response. Taller trees face inherent biophysical challenges in lifting water a greater distance against the effects of gravity and friction [@ryan_hydraulic_2006; @mcdowell_darcys_2015; @mcdowell_relationships_2011; @couvreur_water_2018]. Vertical gradients in stem and leaf traits</w:t>
-      </w:r>
-      <w:ins w:id="629" w:author="Valentine Herrmann" w:date="2019-11-14T21:44:00Z">
-        <w:r>
-          <w:t xml:space="preserve"> </w:t>
-        </w:r>
-      </w:ins>
-      <w:del w:id="630" w:author="Valentine Herrmann" w:date="2019-11-14T21:44:00Z">
-        <w:r>
-          <w:delText>–</w:delText>
-        </w:r>
-      </w:del>
-      <w:r>
-        <w:t xml:space="preserve">including smaller and thicker </w:t>
-      </w:r>
-      <w:del w:id="631" w:author="Valentine Herrmann" w:date="2019-11-14T21:44:00Z">
-        <w:r>
-          <w:delText xml:space="preserve">(higher LMA) </w:delText>
-        </w:r>
-      </w:del>
-      <w:r>
-        <w:t>leaves</w:t>
-      </w:r>
-      <w:ins w:id="632" w:author="Valentine Herrmann" w:date="2019-11-14T21:44:00Z">
-        <w:r>
-          <w:t>(higher LMA)</w:t>
-        </w:r>
-      </w:ins>
-      <w:r>
-        <w:t>,</w:t>
-      </w:r>
-      <w:ins w:id="633" w:author="Valentine Herrmann" w:date="2019-11-14T21:44:00Z">
-        <w:r>
-          <w:t xml:space="preserve"> </w:t>
-        </w:r>
-      </w:ins>
-      <w:del w:id="634" w:author="Valentine Herrmann" w:date="2019-11-14T21:44:00Z">
-        <w:r>
-          <w:delText xml:space="preserve"> </w:delText>
-        </w:r>
-      </w:del>
-      <w:r>
-        <w:t xml:space="preserve">more negative </w:t>
-      </w:r>
-      <m:oMath>
-        <m:r>
-          <w:rPr>
-            <w:rFonts w:ascii="Cambria Math" w:hAnsi="Cambria Math"/>
-          </w:rPr>
-          <m:t>P50</m:t>
-        </m:r>
-      </m:oMath>
-      <w:r>
-        <w:t>, and lower hydraulic conductivity at greater heights [@couvreur_water_2018; @koike_leaf_2001; @mcdowell_relationships_2011]</w:t>
-      </w:r>
-      <w:ins w:id="635" w:author="Valentine Herrmann" w:date="2019-11-14T21:45:00Z">
-        <w:r>
-          <w:t xml:space="preserve">, </w:t>
-        </w:r>
-      </w:ins>
-      <w:del w:id="636" w:author="Valentine Herrmann" w:date="2019-11-14T21:45:00Z">
-        <w:r>
-          <w:delText>–</w:delText>
-        </w:r>
-      </w:del>
-      <w:r>
-        <w:t xml:space="preserve">make it biophysically possible for trees to become tall [@couvreur_water_2018], yet height becomes a liability when drought incurs additional </w:t>
-      </w:r>
-      <w:commentRangeStart w:id="637"/>
-      <w:r>
-        <w:lastRenderedPageBreak/>
-        <w:t xml:space="preserve">hydraulic challenges. </w:t>
-      </w:r>
-      <w:commentRangeEnd w:id="637"/>
-      <w:r>
-        <w:rPr>
-          <w:rStyle w:val="CommentReference"/>
-        </w:rPr>
-        <w:commentReference w:id="637"/>
-      </w:r>
-      <w:r>
-        <w:t xml:space="preserve">Taller trees also face different microenvironments (Fig. 2a-b), in part because they are more likely to be in </w:t>
-      </w:r>
-      <w:del w:id="638" w:author="erikab" w:date="2019-11-14T12:30:00Z">
-        <w:r>
-          <w:delText xml:space="preserve">dominant </w:delText>
-        </w:r>
-      </w:del>
-      <w:ins w:id="639" w:author="erikab" w:date="2019-11-14T12:30:00Z">
-        <w:r>
-          <w:t xml:space="preserve">upper </w:t>
-        </w:r>
-      </w:ins>
-      <w:r>
-        <w:t xml:space="preserve">canopy positions (Fig. 2d). Even under non-drought conditions, evaporative demand increases with tree height </w:t>
-      </w:r>
-      <w:del w:id="640" w:author="Valentine Herrmann" w:date="2019-11-14T21:46:00Z">
-        <w:r>
-          <w:delText xml:space="preserve">in </w:delText>
-        </w:r>
-      </w:del>
-      <w:ins w:id="641" w:author="Valentine Herrmann" w:date="2019-11-14T21:46:00Z">
-        <w:r>
-          <w:t xml:space="preserve">and </w:t>
-        </w:r>
-      </w:ins>
-      <w:r>
-        <w:t xml:space="preserve">taller trees are more closely </w:t>
-      </w:r>
-      <w:commentRangeStart w:id="642"/>
-      <w:r>
-        <w:t xml:space="preserve">coupled </w:t>
-      </w:r>
-      <w:commentRangeEnd w:id="642"/>
-      <w:r>
-        <w:rPr>
-          <w:rStyle w:val="CommentReference"/>
-        </w:rPr>
-        <w:commentReference w:id="642"/>
-      </w:r>
-      <w:r>
-        <w:t>to the atmosphere (</w:t>
+      <w:ins w:id="707" w:author="Teixeira, Kristina A." w:date="2020-02-04T11:02:00Z">
+        <w:r>
+          <w:t>physiologically</w:t>
+        </w:r>
+      </w:ins>
+      <w:r>
+        <w:t xml:space="preserve"> meaningful traits linked to species distribution along moisture gradients [@medeiros_extensive_2019] (</w:t>
       </w:r>
       <w:r>
         <w:rPr>
           <w:b/>
         </w:rPr>
-        <w:t xml:space="preserve">REFS- Jarvis </w:t>
-      </w:r>
-      <w:proofErr w:type="gramStart"/>
+        <w:t>MORE REFS–</w:t>
+      </w:r>
+      <w:commentRangeStart w:id="708"/>
       <w:r>
         <w:rPr>
           <w:b/>
         </w:rPr>
-        <w:t>1984?</w:t>
-      </w:r>
-      <w:r>
-        <w:t>;</w:t>
-      </w:r>
-      <w:proofErr w:type="gramEnd"/>
-      <w:r>
-        <w:t xml:space="preserve"> [@bretfeld_plant_2018]). Exposed canopy leaves reach higher temperatures (</w:t>
-      </w:r>
-      <w:hyperlink r:id="rId14">
-        <w:r>
-          <w:rPr>
-            <w:rStyle w:val="Hyperlink"/>
-            <w:i/>
-          </w:rPr>
-          <w:t>Smith &amp; Nobel 1977</w:t>
-        </w:r>
-      </w:hyperlink>
-      <w:r>
-        <w:t xml:space="preserve">), particularly during drought when solar radiation tends to be higher and less water is available for evaporative cooling of the leaves. Furthermore, daytime CO_2_ concentrations tend to decrease with height [@koike_leaf_2001], implying that water costs of </w:t>
-      </w:r>
-      <m:oMath>
-        <m:r>
-          <w:rPr>
-            <w:rFonts w:ascii="Cambria Math" w:hAnsi="Cambria Math"/>
-          </w:rPr>
-          <m:t>C</m:t>
-        </m:r>
-        <m:sSub>
-          <m:sSubPr>
-            <m:ctrlPr>
-              <w:ins w:id="643" w:author="Teixeira, Kristina A." w:date="2019-12-06T06:53:00Z">
-                <w:rPr>
-                  <w:rFonts w:ascii="Cambria Math" w:hAnsi="Cambria Math"/>
-                </w:rPr>
-              </w:ins>
-            </m:ctrlPr>
-          </m:sSubPr>
-          <m:e>
-            <m:r>
-              <w:rPr>
-                <w:rFonts w:ascii="Cambria Math" w:hAnsi="Cambria Math"/>
-              </w:rPr>
-              <m:t>O</m:t>
-            </m:r>
-          </m:e>
-          <m:sub>
-            <m:r>
-              <w:rPr>
-                <w:rFonts w:ascii="Cambria Math" w:hAnsi="Cambria Math"/>
-              </w:rPr>
-              <m:t>2</m:t>
-            </m:r>
-          </m:sub>
-        </m:sSub>
-      </m:oMath>
-      <w:r>
-        <w:t xml:space="preserve"> uptake increase with height. Correlation between height and canopy position (Fig. 2d) makes it challenging to disentangle the relative importance of height </w:t>
-      </w:r>
-      <w:r>
-        <w:rPr>
-          <w:i/>
-        </w:rPr>
-        <w:t>per se</w:t>
-      </w:r>
-      <w:r>
-        <w:t xml:space="preserve"> from microenvironment. However, </w:t>
-      </w:r>
-      <w:proofErr w:type="spellStart"/>
-      <w:r>
-        <w:t>signficant</w:t>
-      </w:r>
-      <w:proofErr w:type="spellEnd"/>
-      <w:r>
-        <w:t xml:space="preserve"> decoupling between height and canopy position can be introduced by the configuration of neighboring trees (Fig. 2d) [@muller-landau_testing_2006], and we show that height is a far stronger predictor of drought response than crown position (Tables 1,4,5). Our analysis does have the limitation that canopy positions were </w:t>
-      </w:r>
-      <w:proofErr w:type="spellStart"/>
-      <w:r>
-        <w:t>recored</w:t>
-      </w:r>
-      <w:proofErr w:type="spellEnd"/>
-      <w:r>
-        <w:t xml:space="preserve"> in 2018 and undoubtedly changed for some trees since the 1960s, and we note that </w:t>
-      </w:r>
-      <m:oMath>
-        <m:r>
-          <w:rPr>
-            <w:rFonts w:ascii="Cambria Math" w:hAnsi="Cambria Math"/>
-          </w:rPr>
-          <m:t>CP</m:t>
-        </m:r>
-      </m:oMath>
-      <w:r>
-        <w:t xml:space="preserve"> became an increasingly poor predictor </w:t>
-      </w:r>
-      <w:del w:id="644" w:author="erikab" w:date="2019-11-14T12:32:00Z">
-        <w:r>
-          <w:delText xml:space="preserve">moving </w:delText>
-        </w:r>
-      </w:del>
-      <w:r>
-        <w:t xml:space="preserve">from 1999 back to 1966 (Table 4). However, because trees would generally advance towards more dominant positions as they grow and as neighbors die, changing canopy positions would bias against the acceptance of </w:t>
-      </w:r>
-      <w:r>
-        <w:rPr>
-          <w:i/>
-        </w:rPr>
-        <w:t>H1.2</w:t>
-      </w:r>
-      <w:r>
-        <w:t xml:space="preserve">. The implication is that dominant crown positions did have a marginally negative influence on </w:t>
-      </w:r>
-      <m:oMath>
-        <m:r>
-          <w:rPr>
-            <w:rFonts w:ascii="Cambria Math" w:hAnsi="Cambria Math"/>
-          </w:rPr>
-          <m:t>R</m:t>
-        </m:r>
-      </m:oMath>
-      <w:r>
-        <w:t xml:space="preserve">, which makes sense in light of the vertical enviromnental gradients described above and agrees with previous studies showing greater drought sensitivity in more exposed trees ([@suarez_factors_2004]; [@scharnweber_confessions_2019]). It is safe to assume that currently suppressed trees have always been suppressed, and their relatively low </w:t>
-      </w:r>
-      <m:oMath>
-        <m:r>
-          <w:rPr>
-            <w:rFonts w:ascii="Cambria Math" w:hAnsi="Cambria Math"/>
-          </w:rPr>
-          <m:t>R</m:t>
-        </m:r>
-      </m:oMath>
-      <w:r>
-        <w:t xml:space="preserve"> (after correcting for height effects) is real, which is consistent with analyses showing that suppressed</w:t>
-      </w:r>
-      <w:ins w:id="645" w:author="Valentine Herrmann" w:date="2019-11-14T21:50:00Z">
-        <w:r>
-          <w:t xml:space="preserve">, </w:t>
-        </w:r>
-      </w:ins>
-      <w:del w:id="646" w:author="Valentine Herrmann" w:date="2019-11-14T21:50:00Z">
-        <w:r>
-          <w:delText>–</w:delText>
-        </w:r>
-      </w:del>
-      <w:r>
-        <w:t>and particularly crowded</w:t>
-      </w:r>
-      <w:ins w:id="647" w:author="Valentine Herrmann" w:date="2019-11-14T21:50:00Z">
-        <w:r>
-          <w:t xml:space="preserve">, </w:t>
-        </w:r>
-      </w:ins>
-      <w:del w:id="648" w:author="Valentine Herrmann" w:date="2019-11-14T21:50:00Z">
-        <w:r>
-          <w:delText>–</w:delText>
-        </w:r>
-      </w:del>
-      <w:r>
-        <w:t>trees can suffer disproportionately during drought (</w:t>
-      </w:r>
-      <w:commentRangeStart w:id="649"/>
-      <w:r>
-        <w:rPr>
-          <w:b/>
-        </w:rPr>
-        <w:t>REFS- Alan?</w:t>
+        <w:t>KAT/NOBBY/LAWREN</w:t>
       </w:r>
       <w:r>
         <w:t xml:space="preserve">). </w:t>
       </w:r>
-      <w:commentRangeEnd w:id="649"/>
-      <w:r>
-        <w:rPr>
-          <w:rStyle w:val="CommentReference"/>
-        </w:rPr>
-        <w:commentReference w:id="649"/>
-      </w:r>
-      <w:r>
-        <w:t xml:space="preserve">The observed height-sensitivity of </w:t>
-      </w:r>
-      <m:oMath>
-        <m:r>
-          <w:rPr>
-            <w:rFonts w:ascii="Cambria Math" w:hAnsi="Cambria Math"/>
-          </w:rPr>
-          <m:t>R</m:t>
-        </m:r>
-      </m:oMath>
-      <w:r>
-        <w:t>, together with the apparent lack of importance of root water access (</w:t>
-      </w:r>
-      <w:r>
-        <w:rPr>
-          <w:i/>
-        </w:rPr>
-        <w:t>H1.3</w:t>
-      </w:r>
-      <w:r>
-        <w:t xml:space="preserve">), agrees with the concept that physiological limitations to transpiration under drought shift from root water access to the plant-atmosphere </w:t>
-      </w:r>
-      <w:del w:id="650" w:author="erikab" w:date="2019-11-14T12:43:00Z">
-        <w:r>
-          <w:delText xml:space="preserve">intreface </w:delText>
-        </w:r>
-      </w:del>
-      <w:ins w:id="651" w:author="erikab" w:date="2019-11-14T12:43:00Z">
-        <w:r>
-          <w:t xml:space="preserve">interface </w:t>
-        </w:r>
-      </w:ins>
-      <w:r>
-        <w:t>as forests age [@bretfeld_plant_2018], such that tall trees–particularly the very tallest–are the most sensitive in mature forests. Additional research comparing drought responses of young and old forest stands, along with short and tall isolated trees, would be valuable for more clearly disentang</w:t>
-      </w:r>
-      <w:ins w:id="652" w:author="erikab" w:date="2019-11-14T12:45:00Z">
-        <w:r>
-          <w:t>l</w:t>
-        </w:r>
-      </w:ins>
-      <w:r>
-        <w:t>ing the roles of tree height and crown exposure.</w:t>
-      </w:r>
-    </w:p>
-    <w:p>
-      <w:pPr>
-        <w:pStyle w:val="BodyText"/>
-      </w:pPr>
-      <w:r>
-        <w:t xml:space="preserve">The development of tree-ring chronologies for all dominant tree species at our site </w:t>
-      </w:r>
-      <w:commentRangeStart w:id="653"/>
-      <w:r>
-        <w:t xml:space="preserve">[@helcoski_growing_2019] </w:t>
-      </w:r>
-      <w:commentRangeEnd w:id="653"/>
-      <w:r>
-        <w:rPr>
-          <w:rStyle w:val="CommentReference"/>
-        </w:rPr>
-        <w:commentReference w:id="653"/>
-      </w:r>
-      <w:r>
-        <w:t>made it possible to compare historical drought responses across 12 species and their associated traits at a single site for the first time (</w:t>
-      </w:r>
-      <w:r>
-        <w:rPr>
-          <w:b/>
-        </w:rPr>
-        <w:t>verify- Neil, Alan</w:t>
-      </w:r>
-      <w:r>
-        <w:t>). Concerted measurement of leaf hydraulic traits of emerging importance [@scoffoni_leaf_</w:t>
-      </w:r>
-      <w:proofErr w:type="gramStart"/>
-      <w:r>
-        <w:t>2014;@</w:t>
-      </w:r>
-      <w:proofErr w:type="gramEnd"/>
-      <w:r>
-        <w:t xml:space="preserve">bartlett_correlations_2016; @medeiros_extensive_2019] allowed novel insights into the role of hydraulic traits in shaping drought response. The finding that </w:t>
+      <w:commentRangeEnd w:id="708"/>
+      <w:r>
+        <w:rPr>
+          <w:rStyle w:val="CommentReference"/>
+        </w:rPr>
+        <w:commentReference w:id="708"/>
+      </w:r>
+      <w:r>
+        <w:t xml:space="preserve">It is scientifically exciting in that this finding indicates that </w:t>
       </w:r>
       <m:oMath>
         <m:r>
@@ -9003,7 +9426,7 @@
         <m:sSub>
           <m:sSubPr>
             <m:ctrlPr>
-              <w:ins w:id="654" w:author="Teixeira, Kristina A." w:date="2019-12-06T06:53:00Z">
+              <w:ins w:id="709" w:author="Teixeira, Kristina A." w:date="2019-12-06T06:53:00Z">
                 <w:rPr>
                   <w:rFonts w:ascii="Cambria Math" w:hAnsi="Cambria Math"/>
                 </w:rPr>
@@ -9035,7 +9458,7 @@
         <m:sSub>
           <m:sSubPr>
             <m:ctrlPr>
-              <w:ins w:id="655" w:author="Teixeira, Kristina A." w:date="2019-12-06T06:53:00Z">
+              <w:ins w:id="710" w:author="Teixeira, Kristina A." w:date="2019-12-06T06:53:00Z">
                 <w:rPr>
                   <w:rFonts w:ascii="Cambria Math" w:hAnsi="Cambria Math"/>
                 </w:rPr>
@@ -9061,49 +9484,24 @@
         </m:sSub>
       </m:oMath>
       <w:r>
-        <w:t xml:space="preserve"> can be useful for predicting drought responses</w:t>
-      </w:r>
-      <w:ins w:id="656" w:author="Valentine Herrmann" w:date="2019-11-14T21:52:00Z">
-        <w:r>
-          <w:t xml:space="preserve">, </w:t>
-        </w:r>
-      </w:ins>
-      <w:del w:id="657" w:author="Valentine Herrmann" w:date="2019-11-14T21:52:00Z">
-        <w:r>
-          <w:delText>–</w:delText>
-        </w:r>
-      </w:del>
-      <w:r>
-        <w:t>with both appearing in the top overall model and two of the three top models for each drought (Table 5)</w:t>
-      </w:r>
-      <w:ins w:id="658" w:author="Valentine Herrmann" w:date="2019-11-14T21:52:00Z">
-        <w:r>
-          <w:t xml:space="preserve">, </w:t>
-        </w:r>
-      </w:ins>
-      <w:del w:id="659" w:author="Valentine Herrmann" w:date="2019-11-14T21:52:00Z">
-        <w:r>
-          <w:delText>–</w:delText>
-        </w:r>
-      </w:del>
-      <w:r>
-        <w:t xml:space="preserve">is consistent with studies demonstrating that these are </w:t>
-      </w:r>
-      <w:proofErr w:type="spellStart"/>
-      <w:r>
-        <w:t>physiolgoically</w:t>
-      </w:r>
-      <w:proofErr w:type="spellEnd"/>
-      <w:r>
-        <w:t xml:space="preserve"> meaningful traits linked to species distribution along moisture gradients [@medeiros_extensive_2019] (</w:t>
-      </w:r>
+        <w:t xml:space="preserve">, which can be measured relatively easily [@bartlett_rapid_2012; </w:t>
+      </w:r>
+      <w:r>
+        <w:lastRenderedPageBreak/>
+        <w:t>@scoffoni_leaf_2014], hold promise for predicting drought growth responses across species. The importance of linking species’ traits to drought responses increases with tree species diversity; whereas it is feasible to study drought responses for all dominant species in most boreal and temperate forests (e.g., this study), this becomes difficult to impossible for diverse tropical forests, where linking hydraulic traits to drought responses would be invaluable for forecasting how little-known species and whole forests will respond to future droug</w:t>
+      </w:r>
+      <w:commentRangeStart w:id="711"/>
+      <w:r>
+        <w:t>hts (</w:t>
+      </w:r>
+      <w:proofErr w:type="gramStart"/>
       <w:r>
         <w:rPr>
           <w:b/>
         </w:rPr>
-        <w:t>MORE REFS–</w:t>
-      </w:r>
-      <w:commentRangeStart w:id="660"/>
+        <w:t>REFS?–</w:t>
+      </w:r>
+      <w:proofErr w:type="gramEnd"/>
       <w:r>
         <w:rPr>
           <w:b/>
@@ -9111,17 +9509,22 @@
         <w:t>KAT/NOBBY/LAWREN</w:t>
       </w:r>
       <w:r>
-        <w:t xml:space="preserve">). </w:t>
-      </w:r>
-      <w:commentRangeEnd w:id="660"/>
-      <w:r>
-        <w:rPr>
-          <w:rStyle w:val="CommentReference"/>
-        </w:rPr>
-        <w:commentReference w:id="660"/>
-      </w:r>
-      <w:r>
-        <w:t xml:space="preserve">It is scientifically exciting in that this finding indicates that </w:t>
+        <w:t>).</w:t>
+      </w:r>
+      <w:commentRangeEnd w:id="711"/>
+      <w:r>
+        <w:rPr>
+          <w:rStyle w:val="CommentReference"/>
+        </w:rPr>
+        <w:commentReference w:id="711"/>
+      </w:r>
+    </w:p>
+    <w:p>
+      <w:pPr>
+        <w:pStyle w:val="BodyText"/>
+      </w:pPr>
+      <w:r>
+        <w:t xml:space="preserve">Our analysis of hydraulic traits focused on species-level comparisons and did not characterize the role of variation with height. As noted above, leaves found higher on a tree tend to have more hydraulically conservative traits, and therefore we would expect that average leaf characteristics of an individual tree would scale with its crown height, with taller individuals having on average more drought-resistant traits. If vertical trends for </w:t>
       </w:r>
       <m:oMath>
         <m:r>
@@ -9133,7 +9536,7 @@
         <m:sSub>
           <m:sSubPr>
             <m:ctrlPr>
-              <w:ins w:id="661" w:author="Teixeira, Kristina A." w:date="2019-12-06T06:53:00Z">
+              <w:ins w:id="712" w:author="Teixeira, Kristina A." w:date="2019-12-06T06:53:00Z">
                 <w:rPr>
                   <w:rFonts w:ascii="Cambria Math" w:hAnsi="Cambria Math"/>
                 </w:rPr>
@@ -9165,7 +9568,7 @@
         <m:sSub>
           <m:sSubPr>
             <m:ctrlPr>
-              <w:ins w:id="662" w:author="Teixeira, Kristina A." w:date="2019-12-06T06:53:00Z">
+              <w:ins w:id="713" w:author="Teixeira, Kristina A." w:date="2019-12-06T06:53:00Z">
                 <w:rPr>
                   <w:rFonts w:ascii="Cambria Math" w:hAnsi="Cambria Math"/>
                 </w:rPr>
@@ -9191,119 +9594,9 @@
         </m:sSub>
       </m:oMath>
       <w:r>
-        <w:t xml:space="preserve">, which can be measured relatively easily [@bartlett_rapid_2012; </w:t>
-      </w:r>
-      <w:r>
-        <w:lastRenderedPageBreak/>
-        <w:t>@scoffoni_leaf_2014], hold promise for predicting drought growth responses across species. The importance of linking species’ traits to drought responses increases with tree species diversity; whereas it is feasible to study drought responses for all dominant species in most boreal and temperate forests (e.g., this study), this becomes difficult to impossible for diverse tropical forests, where linking hydraulic traits to drought responses would be invaluable for forecasting how little-known species and whole forests will respond to future droug</w:t>
-      </w:r>
-      <w:commentRangeStart w:id="663"/>
-      <w:r>
-        <w:t>hts (</w:t>
-      </w:r>
-      <w:proofErr w:type="gramStart"/>
-      <w:r>
-        <w:rPr>
-          <w:b/>
-        </w:rPr>
-        <w:t>REFS?–</w:t>
-      </w:r>
-      <w:proofErr w:type="gramEnd"/>
-      <w:r>
-        <w:rPr>
-          <w:b/>
-        </w:rPr>
-        <w:t>KAT/NOBBY/LAWREN</w:t>
-      </w:r>
-      <w:r>
-        <w:t>).</w:t>
-      </w:r>
-      <w:commentRangeEnd w:id="663"/>
-      <w:r>
-        <w:rPr>
-          <w:rStyle w:val="CommentReference"/>
-        </w:rPr>
-        <w:commentReference w:id="663"/>
-      </w:r>
-    </w:p>
-    <w:p>
-      <w:pPr>
-        <w:pStyle w:val="BodyText"/>
-      </w:pPr>
-      <w:r>
-        <w:t xml:space="preserve">Our analysis of hydraulic traits focused on species-level comparisons and did not characterize the role of variation with height. As noted above, leaves found higher on a tree tend to have more hydraulically conservative traits, and therefore we would expect that average leaf characteristics of an individual tree would scale with its crown height, with taller individuals having on average more drought-resistant traits. If vertical trends for </w:t>
-      </w:r>
-      <m:oMath>
-        <m:r>
-          <w:rPr>
-            <w:rFonts w:ascii="Cambria Math" w:hAnsi="Cambria Math"/>
-          </w:rPr>
-          <m:t>PL</m:t>
-        </m:r>
-        <m:sSub>
-          <m:sSubPr>
-            <m:ctrlPr>
-              <w:ins w:id="664" w:author="Teixeira, Kristina A." w:date="2019-12-06T06:53:00Z">
-                <w:rPr>
-                  <w:rFonts w:ascii="Cambria Math" w:hAnsi="Cambria Math"/>
-                </w:rPr>
-              </w:ins>
-            </m:ctrlPr>
-          </m:sSubPr>
-          <m:e>
-            <m:r>
-              <w:rPr>
-                <w:rFonts w:ascii="Cambria Math" w:hAnsi="Cambria Math"/>
-              </w:rPr>
-              <m:t>A</m:t>
-            </m:r>
-          </m:e>
-          <m:sub>
-            <m:r>
-              <w:rPr>
-                <w:rFonts w:ascii="Cambria Math" w:hAnsi="Cambria Math"/>
-              </w:rPr>
-              <m:t>dry</m:t>
-            </m:r>
-          </m:sub>
-        </m:sSub>
-      </m:oMath>
-      <w:r>
-        <w:t xml:space="preserve"> and </w:t>
-      </w:r>
-      <m:oMath>
-        <m:sSub>
-          <m:sSubPr>
-            <m:ctrlPr>
-              <w:ins w:id="665" w:author="Teixeira, Kristina A." w:date="2019-12-06T06:53:00Z">
-                <w:rPr>
-                  <w:rFonts w:ascii="Cambria Math" w:hAnsi="Cambria Math"/>
-                </w:rPr>
-              </w:ins>
-            </m:ctrlPr>
-          </m:sSubPr>
-          <m:e>
-            <m:r>
-              <w:rPr>
-                <w:rFonts w:ascii="Cambria Math" w:hAnsi="Cambria Math"/>
-              </w:rPr>
-              <m:t>π</m:t>
-            </m:r>
-          </m:e>
-          <m:sub>
-            <m:r>
-              <w:rPr>
-                <w:rFonts w:ascii="Cambria Math" w:hAnsi="Cambria Math"/>
-              </w:rPr>
-              <m:t>tlp</m:t>
-            </m:r>
-          </m:sub>
-        </m:sSub>
-      </m:oMath>
-      <w:r>
         <w:t>, which have not been characterized (</w:t>
       </w:r>
-      <w:commentRangeStart w:id="666"/>
+      <w:commentRangeStart w:id="714"/>
       <w:r>
         <w:rPr>
           <w:b/>
@@ -9317,12 +9610,12 @@
         </w:rPr>
         <w:t xml:space="preserve">), </w:t>
       </w:r>
-      <w:commentRangeEnd w:id="666"/>
-      <w:r>
-        <w:rPr>
-          <w:rStyle w:val="CommentReference"/>
-        </w:rPr>
-        <w:commentReference w:id="666"/>
+      <w:commentRangeEnd w:id="714"/>
+      <w:r>
+        <w:rPr>
+          <w:rStyle w:val="CommentReference"/>
+        </w:rPr>
+        <w:commentReference w:id="714"/>
       </w:r>
       <w:r>
         <w:rPr>
@@ -9358,7 +9651,7 @@
       <w:pPr>
         <w:pStyle w:val="BodyText"/>
       </w:pPr>
-      <w:commentRangeStart w:id="667"/>
+      <w:commentRangeStart w:id="716"/>
       <w:r>
         <w:t xml:space="preserve">Although the physiological mechanisms discussed above lead to generally consistent directions of growth responses to tree height and </w:t>
       </w:r>
@@ -9416,16 +9709,16 @@
       <w:r>
         <w:t xml:space="preserve"> that </w:t>
       </w:r>
-      <w:commentRangeStart w:id="668"/>
+      <w:commentRangeStart w:id="717"/>
       <w:r>
         <w:t xml:space="preserve">height becomes a stronger predictor of mortality </w:t>
       </w:r>
-      <w:commentRangeEnd w:id="668"/>
-      <w:r>
-        <w:rPr>
-          <w:rStyle w:val="CommentReference"/>
-        </w:rPr>
-        <w:commentReference w:id="668"/>
+      <w:commentRangeEnd w:id="717"/>
+      <w:r>
+        <w:rPr>
+          <w:rStyle w:val="CommentReference"/>
+        </w:rPr>
+        <w:commentReference w:id="717"/>
       </w:r>
       <w:r>
         <w:t xml:space="preserve">as the severity of the drought increases [@stovall_tree_2019]. In 1977, which was the weakest drought in terms of PDSI (Fig. S2, Table S3), ring-porous species had lower </w:t>
@@ -9452,12 +9745,12 @@
       <w:r>
         <w:t xml:space="preserve"> in the other two droughts and perhaps indicating that ring-porosity provides less of an advantage in terms of drought adaptation under less extreme droughts, consistent with @elliott_forest_2015. In the 1999 drought, which was the most intense in terms of growing season PDSI and the second-longest in duration, xylem architecture was the most useful predictor, with diffuse-porous species </w:t>
       </w:r>
-      <w:ins w:id="669" w:author="erikab" w:date="2019-11-14T12:56:00Z">
+      <w:ins w:id="718" w:author="erikab" w:date="2019-11-14T12:56:00Z">
         <w:r>
           <w:t xml:space="preserve">showing growth reduction </w:t>
         </w:r>
       </w:ins>
-      <w:del w:id="670" w:author="erikab" w:date="2019-11-14T12:56:00Z">
+      <w:del w:id="719" w:author="erikab" w:date="2019-11-14T12:56:00Z">
         <w:r>
           <w:delText>suffering most</w:delText>
         </w:r>
@@ -9545,20 +9838,20 @@
       <w:r>
         <w:t xml:space="preserve"> question of whether and how drought tolerance changes as forests age. In the meantime, the results of this study advance our knowledge of the factors conferring drought vulnerability and resistance in a mature forest, opening the door for more accurate forecasting of forest responses to future drought.</w:t>
       </w:r>
-      <w:commentRangeEnd w:id="667"/>
-      <w:r>
-        <w:rPr>
-          <w:rStyle w:val="CommentReference"/>
-        </w:rPr>
-        <w:commentReference w:id="667"/>
+      <w:commentRangeEnd w:id="716"/>
+      <w:r>
+        <w:rPr>
+          <w:rStyle w:val="CommentReference"/>
+        </w:rPr>
+        <w:commentReference w:id="716"/>
       </w:r>
     </w:p>
     <w:p>
       <w:pPr>
         <w:pStyle w:val="Heading3"/>
       </w:pPr>
-      <w:bookmarkStart w:id="671" w:name="acknowledgements"/>
-      <w:bookmarkEnd w:id="671"/>
+      <w:bookmarkStart w:id="720" w:name="acknowledgements"/>
+      <w:bookmarkEnd w:id="720"/>
       <w:r>
         <w:t>Acknowledgements</w:t>
       </w:r>
@@ -9586,16 +9879,16 @@
       <w:r>
         <w:t xml:space="preserve"> lab for collaboration on leaf sampling. ** </w:t>
       </w:r>
-      <w:commentRangeStart w:id="672"/>
+      <w:commentRangeStart w:id="721"/>
       <w:r>
         <w:t xml:space="preserve">others??** </w:t>
       </w:r>
-      <w:commentRangeEnd w:id="672"/>
-      <w:r>
-        <w:rPr>
-          <w:rStyle w:val="CommentReference"/>
-        </w:rPr>
-        <w:commentReference w:id="672"/>
+      <w:commentRangeEnd w:id="721"/>
+      <w:r>
+        <w:rPr>
+          <w:rStyle w:val="CommentReference"/>
+        </w:rPr>
+        <w:commentReference w:id="721"/>
       </w:r>
       <w:r>
         <w:t xml:space="preserve">This study was funded by the Smithsonian’s Forest Global Earth Observatory (ForestGEO), a Virginia Native Plant Society grant to KAT and AJT, </w:t>
@@ -9646,8 +9939,8 @@
       <w:pPr>
         <w:pStyle w:val="Heading3"/>
       </w:pPr>
-      <w:bookmarkStart w:id="673" w:name="author-contribution"/>
-      <w:bookmarkEnd w:id="673"/>
+      <w:bookmarkStart w:id="722" w:name="author-contribution"/>
+      <w:bookmarkEnd w:id="722"/>
       <w:r>
         <w:t>Author Contribution</w:t>
       </w:r>
@@ -12009,8 +12302,6 @@
         </w:rPr>
         <w:annotationRef/>
       </w:r>
-      <w:bookmarkStart w:id="572" w:name="_GoBack"/>
-      <w:bookmarkEnd w:id="572"/>
       <w:r>
         <w:rPr>
           <w:highlight w:val="yellow"/>
@@ -12031,15 +12322,40 @@
         <w:annotationRef/>
       </w:r>
       <w:r>
+        <w:rPr>
+          <w:highlight w:val="yellow"/>
+        </w:rPr>
         <w:t xml:space="preserve">I’d watch out… did you look at </w:t>
       </w:r>
       <w:proofErr w:type="spellStart"/>
       <w:r>
+        <w:rPr>
+          <w:highlight w:val="yellow"/>
+        </w:rPr>
         <w:t>xlylem</w:t>
       </w:r>
       <w:proofErr w:type="spellEnd"/>
       <w:r>
+        <w:rPr>
+          <w:highlight w:val="yellow"/>
+        </w:rPr>
         <w:t xml:space="preserve"> conduit diameter?</w:t>
+      </w:r>
+    </w:p>
+  </w:comment>
+  <w:comment w:id="572" w:author="Valentine Herrmann" w:date="2019-11-16T14:32:00Z" w:initials="VH">
+    <w:p>
+      <w:pPr>
+        <w:pStyle w:val="CommentText"/>
+      </w:pPr>
+      <w:r>
+        <w:rPr>
+          <w:rStyle w:val="CommentReference"/>
+        </w:rPr>
+        <w:annotationRef/>
+      </w:r>
+      <w:r>
+        <w:t>rephrase</w:t>
       </w:r>
     </w:p>
   </w:comment>
@@ -12055,11 +12371,11 @@
         <w:annotationRef/>
       </w:r>
       <w:r>
-        <w:t>rephrase</w:t>
+        <w:t>unclear… do you mean trait variability instead of variation?</w:t>
       </w:r>
     </w:p>
   </w:comment>
-  <w:comment w:id="574" w:author="Valentine Herrmann" w:date="2019-11-16T14:32:00Z" w:initials="VH">
+  <w:comment w:id="576" w:author="Lawren" w:date="2019-11-16T15:32:00Z" w:initials="L">
     <w:p>
       <w:pPr>
         <w:pStyle w:val="CommentText"/>
@@ -12071,11 +12387,14 @@
         <w:annotationRef/>
       </w:r>
       <w:r>
-        <w:t>unclear… do you mean trait variability instead of variation?</w:t>
+        <w:rPr>
+          <w:highlight w:val="yellow"/>
+        </w:rPr>
+        <w:t>this is a strange statement. there must be some trait-based mechanism for the effect of height. maybe not the traits we looked at…</w:t>
       </w:r>
     </w:p>
   </w:comment>
-  <w:comment w:id="577" w:author="Lawren" w:date="2019-11-16T15:32:00Z" w:initials="L">
+  <w:comment w:id="577" w:author="Valentine Herrmann" w:date="2019-11-16T14:32:00Z" w:initials="VH">
     <w:p>
       <w:pPr>
         <w:pStyle w:val="CommentText"/>
@@ -12087,11 +12406,11 @@
         <w:annotationRef/>
       </w:r>
       <w:r>
-        <w:t>this is a strange statement. there must be some trait-based mechanism for the effect of height. maybe not the traits we looked at…</w:t>
+        <w:t>This dash makes the sentence more complicated than it already is.</w:t>
       </w:r>
     </w:p>
   </w:comment>
-  <w:comment w:id="578" w:author="Valentine Herrmann" w:date="2019-11-16T14:32:00Z" w:initials="VH">
+  <w:comment w:id="583" w:author="Lawren" w:date="2019-11-16T15:32:00Z" w:initials="L">
     <w:p>
       <w:pPr>
         <w:pStyle w:val="CommentText"/>
@@ -12102,12 +12421,17 @@
         </w:rPr>
         <w:annotationRef/>
       </w:r>
-      <w:r>
-        <w:t>This dash makes the sentence more complicated than it already is.</w:t>
+      <w:proofErr w:type="gramStart"/>
+      <w:r>
+        <w:t>also</w:t>
+      </w:r>
+      <w:proofErr w:type="gramEnd"/>
+      <w:r>
+        <w:t xml:space="preserve"> a bit strange. I’m sure there was some variation in responses to the drought…</w:t>
       </w:r>
     </w:p>
   </w:comment>
-  <w:comment w:id="581" w:author="Lawren" w:date="2019-11-16T15:32:00Z" w:initials="L">
+  <w:comment w:id="603" w:author="Lawren" w:date="2019-11-16T15:32:00Z" w:initials="L">
     <w:p>
       <w:pPr>
         <w:pStyle w:val="CommentText"/>
@@ -12118,17 +12442,84 @@
         </w:rPr>
         <w:annotationRef/>
       </w:r>
+      <w:r>
+        <w:t>??</w:t>
+      </w:r>
+    </w:p>
+  </w:comment>
+  <w:comment w:id="613" w:author="Lawren" w:date="2019-11-16T15:32:00Z" w:initials="L">
+    <w:p>
+      <w:pPr>
+        <w:pStyle w:val="CommentText"/>
+      </w:pPr>
+      <w:r>
+        <w:rPr>
+          <w:rStyle w:val="CommentReference"/>
+        </w:rPr>
+        <w:annotationRef/>
+      </w:r>
+      <w:r>
+        <w:t>what is XP?</w:t>
+      </w:r>
+    </w:p>
+  </w:comment>
+  <w:comment w:id="623" w:author="Lawren" w:date="2019-11-16T15:33:00Z" w:initials="L">
+    <w:p>
+      <w:pPr>
+        <w:pStyle w:val="CommentText"/>
+      </w:pPr>
+      <w:r>
+        <w:rPr>
+          <w:rStyle w:val="CommentReference"/>
+        </w:rPr>
+        <w:annotationRef/>
+      </w:r>
+      <w:r>
+        <w:t>??</w:t>
+      </w:r>
+    </w:p>
+  </w:comment>
+  <w:comment w:id="634" w:author="Valentine Herrmann" w:date="2019-11-16T14:32:00Z" w:initials="VH">
+    <w:p>
+      <w:pPr>
+        <w:pStyle w:val="CommentText"/>
+      </w:pPr>
+      <w:r>
+        <w:rPr>
+          <w:rStyle w:val="CommentReference"/>
+        </w:rPr>
+        <w:annotationRef/>
+      </w:r>
+      <w:r>
+        <w:t>?</w:t>
+      </w:r>
+    </w:p>
+  </w:comment>
+  <w:comment w:id="635" w:author="Valentine Herrmann" w:date="2019-11-16T14:32:00Z" w:initials="VH">
+    <w:p>
+      <w:pPr>
+        <w:pStyle w:val="CommentText"/>
+      </w:pPr>
+      <w:r>
+        <w:rPr>
+          <w:rStyle w:val="CommentReference"/>
+        </w:rPr>
+        <w:annotationRef/>
+      </w:r>
+      <w:r>
+        <w:t xml:space="preserve">This needs to be reworded. And why do we have to note that XP was not a sig predictor on its </w:t>
+      </w:r>
       <w:proofErr w:type="gramStart"/>
       <w:r>
-        <w:t>also</w:t>
+        <w:t>own  in</w:t>
       </w:r>
       <w:proofErr w:type="gramEnd"/>
       <w:r>
-        <w:t xml:space="preserve"> a bit strange. I’m sure there was some variation in responses to the drought…</w:t>
+        <w:t xml:space="preserve"> 1977?</w:t>
       </w:r>
     </w:p>
   </w:comment>
-  <w:comment w:id="586" w:author="Lawren" w:date="2019-11-16T15:32:00Z" w:initials="L">
+  <w:comment w:id="640" w:author="Valentine Herrmann" w:date="2019-11-16T14:32:00Z" w:initials="VH">
     <w:p>
       <w:pPr>
         <w:pStyle w:val="CommentText"/>
@@ -12140,99 +12531,11 @@
         <w:annotationRef/>
       </w:r>
       <w:r>
-        <w:t>??</w:t>
+        <w:t>I missed how you test that…. I think get it and it is probably fine but I think you would have to look at the standard errors associated with the coefficients (or do some more complicated stats) to be able to really say that you tested the hypothesis.</w:t>
       </w:r>
     </w:p>
   </w:comment>
-  <w:comment w:id="587" w:author="Lawren" w:date="2019-11-16T15:32:00Z" w:initials="L">
-    <w:p>
-      <w:pPr>
-        <w:pStyle w:val="CommentText"/>
-      </w:pPr>
-      <w:r>
-        <w:rPr>
-          <w:rStyle w:val="CommentReference"/>
-        </w:rPr>
-        <w:annotationRef/>
-      </w:r>
-      <w:r>
-        <w:t>what is XP?</w:t>
-      </w:r>
-    </w:p>
-  </w:comment>
-  <w:comment w:id="589" w:author="Lawren" w:date="2019-11-16T15:33:00Z" w:initials="L">
-    <w:p>
-      <w:pPr>
-        <w:pStyle w:val="CommentText"/>
-      </w:pPr>
-      <w:r>
-        <w:rPr>
-          <w:rStyle w:val="CommentReference"/>
-        </w:rPr>
-        <w:annotationRef/>
-      </w:r>
-      <w:r>
-        <w:t>??</w:t>
-      </w:r>
-    </w:p>
-  </w:comment>
-  <w:comment w:id="591" w:author="Valentine Herrmann" w:date="2019-11-16T14:32:00Z" w:initials="VH">
-    <w:p>
-      <w:pPr>
-        <w:pStyle w:val="CommentText"/>
-      </w:pPr>
-      <w:r>
-        <w:rPr>
-          <w:rStyle w:val="CommentReference"/>
-        </w:rPr>
-        <w:annotationRef/>
-      </w:r>
-      <w:r>
-        <w:t>?</w:t>
-      </w:r>
-    </w:p>
-  </w:comment>
-  <w:comment w:id="592" w:author="Valentine Herrmann" w:date="2019-11-16T14:32:00Z" w:initials="VH">
-    <w:p>
-      <w:pPr>
-        <w:pStyle w:val="CommentText"/>
-      </w:pPr>
-      <w:r>
-        <w:rPr>
-          <w:rStyle w:val="CommentReference"/>
-        </w:rPr>
-        <w:annotationRef/>
-      </w:r>
-      <w:r>
-        <w:t xml:space="preserve">This needs to be reworded. And why do we have to note that XP was not a sig predictor on its </w:t>
-      </w:r>
-      <w:proofErr w:type="gramStart"/>
-      <w:r>
-        <w:t>own  in</w:t>
-      </w:r>
-      <w:proofErr w:type="gramEnd"/>
-      <w:r>
-        <w:t xml:space="preserve"> 1977?</w:t>
-      </w:r>
-    </w:p>
-  </w:comment>
-  <w:comment w:id="597" w:author="Valentine Herrmann" w:date="2019-11-16T14:32:00Z" w:initials="VH">
-    <w:p>
-      <w:pPr>
-        <w:pStyle w:val="CommentText"/>
-      </w:pPr>
-      <w:r>
-        <w:rPr>
-          <w:rStyle w:val="CommentReference"/>
-        </w:rPr>
-        <w:annotationRef/>
-      </w:r>
-      <w:r>
-        <w:t>I missed how you test that…. I think get it and it is probably fine but I think you would have to look at the standard errors associated with the coefficients (or do some more complicated stats) to be able to really say that you tested the hypothesis.</w:t>
-      </w:r>
-    </w:p>
-  </w:comment>
-  <w:comment w:id="604" w:author="Valentine Herrmann" w:date="2019-11-16T14:32:00Z" w:initials="VH">
+  <w:comment w:id="650" w:author="Valentine Herrmann" w:date="2019-11-16T14:32:00Z" w:initials="VH">
     <w:p>
       <w:pPr>
         <w:pStyle w:val="CommentText"/>
@@ -12268,7 +12571,7 @@
       </w:r>
     </w:p>
   </w:comment>
-  <w:comment w:id="612" w:author="erikab" w:date="2019-11-16T14:32:00Z" w:initials="e">
+  <w:comment w:id="658" w:author="erikab" w:date="2019-11-16T14:32:00Z" w:initials="e">
     <w:p>
       <w:pPr>
         <w:pStyle w:val="CommentText"/>
@@ -12284,7 +12587,7 @@
       </w:r>
     </w:p>
   </w:comment>
-  <w:comment w:id="611" w:author="Valentine Herrmann" w:date="2019-11-16T14:32:00Z" w:initials="VH">
+  <w:comment w:id="657" w:author="Valentine Herrmann" w:date="2019-11-16T14:32:00Z" w:initials="VH">
     <w:p>
       <w:pPr>
         <w:pStyle w:val="CommentText"/>
@@ -12300,7 +12603,7 @@
       </w:r>
     </w:p>
   </w:comment>
-  <w:comment w:id="613" w:author="Valentine Herrmann" w:date="2019-11-16T14:32:00Z" w:initials="VH">
+  <w:comment w:id="659" w:author="Valentine Herrmann" w:date="2019-11-16T14:32:00Z" w:initials="VH">
     <w:p>
       <w:pPr>
         <w:pStyle w:val="CommentText"/>
@@ -12316,7 +12619,7 @@
       </w:r>
     </w:p>
   </w:comment>
-  <w:comment w:id="618" w:author="erikab" w:date="2019-11-16T14:32:00Z" w:initials="e">
+  <w:comment w:id="664" w:author="erikab" w:date="2019-11-16T14:32:00Z" w:initials="e">
     <w:p>
       <w:pPr>
         <w:pStyle w:val="CommentText"/>
@@ -12332,7 +12635,7 @@
       </w:r>
     </w:p>
   </w:comment>
-  <w:comment w:id="619" w:author="Valentine Herrmann" w:date="2019-11-16T14:32:00Z" w:initials="VH">
+  <w:comment w:id="665" w:author="Valentine Herrmann" w:date="2019-11-16T14:32:00Z" w:initials="VH">
     <w:p>
       <w:pPr>
         <w:pStyle w:val="CommentText"/>
@@ -12348,7 +12651,7 @@
       </w:r>
     </w:p>
   </w:comment>
-  <w:comment w:id="620" w:author="Valentine Herrmann" w:date="2019-11-16T14:32:00Z" w:initials="VH">
+  <w:comment w:id="666" w:author="Valentine Herrmann" w:date="2019-11-16T14:32:00Z" w:initials="VH">
     <w:p>
       <w:pPr>
         <w:pStyle w:val="CommentText"/>
@@ -12364,7 +12667,7 @@
       </w:r>
     </w:p>
   </w:comment>
-  <w:comment w:id="637" w:author="erikab" w:date="2019-11-16T14:32:00Z" w:initials="e">
+  <w:comment w:id="683" w:author="erikab" w:date="2019-11-16T14:32:00Z" w:initials="e">
     <w:p>
       <w:pPr>
         <w:pStyle w:val="CommentText"/>
@@ -12415,7 +12718,7 @@
       </w:hyperlink>
     </w:p>
   </w:comment>
-  <w:comment w:id="642" w:author="Valentine Herrmann" w:date="2019-11-16T14:32:00Z" w:initials="VH">
+  <w:comment w:id="688" w:author="Valentine Herrmann" w:date="2019-11-16T14:32:00Z" w:initials="VH">
     <w:p>
       <w:pPr>
         <w:pStyle w:val="CommentText"/>
@@ -12431,7 +12734,7 @@
       </w:r>
     </w:p>
   </w:comment>
-  <w:comment w:id="649" w:author="erikab" w:date="2019-11-16T14:32:00Z" w:initials="e">
+  <w:comment w:id="695" w:author="erikab" w:date="2019-11-16T14:32:00Z" w:initials="e">
     <w:p>
       <w:pPr>
         <w:pStyle w:val="CommentText"/>
@@ -12507,7 +12810,7 @@
       </w:hyperlink>
     </w:p>
   </w:comment>
-  <w:comment w:id="653" w:author="erikab" w:date="2019-11-16T14:32:00Z" w:initials="e">
+  <w:comment w:id="699" w:author="erikab" w:date="2019-11-16T14:32:00Z" w:initials="e">
     <w:p>
       <w:pPr>
         <w:pStyle w:val="CommentText"/>
@@ -12531,7 +12834,7 @@
       </w:r>
     </w:p>
   </w:comment>
-  <w:comment w:id="660" w:author="Lawren" w:date="2019-11-16T15:35:00Z" w:initials="L">
+  <w:comment w:id="708" w:author="Lawren" w:date="2019-11-16T15:35:00Z" w:initials="L">
     <w:p>
       <w:pPr>
         <w:pStyle w:val="CommentText"/>
@@ -12543,11 +12846,14 @@
         <w:annotationRef/>
       </w:r>
       <w:r>
+        <w:rPr>
+          <w:highlight w:val="yellow"/>
+        </w:rPr>
         <w:t>Rosas et al NP about Spanish tree distributions; Fletcher et al AJB about Ceanothus</w:t>
       </w:r>
     </w:p>
   </w:comment>
-  <w:comment w:id="663" w:author="Lawren" w:date="2019-11-16T15:36:00Z" w:initials="L">
+  <w:comment w:id="711" w:author="Lawren" w:date="2019-11-16T15:36:00Z" w:initials="L">
     <w:p>
       <w:pPr>
         <w:pStyle w:val="CommentText"/>
@@ -12559,11 +12865,14 @@
         <w:annotationRef/>
       </w:r>
       <w:r>
+        <w:rPr>
+          <w:highlight w:val="yellow"/>
+        </w:rPr>
         <w:t>Nate Swenson papers? there was a recent review in TREE</w:t>
       </w:r>
     </w:p>
   </w:comment>
-  <w:comment w:id="666" w:author="Lawren" w:date="2019-11-16T15:40:00Z" w:initials="L">
+  <w:comment w:id="714" w:author="Lawren" w:date="2019-11-16T15:40:00Z" w:initials="L">
     <w:p>
       <w:pPr>
         <w:pStyle w:val="CommentText"/>
@@ -12574,36 +12883,59 @@
         </w:rPr>
         <w:annotationRef/>
       </w:r>
-      <w:r>
+      <w:bookmarkStart w:id="715" w:name="_GoBack"/>
+      <w:bookmarkEnd w:id="715"/>
+      <w:r>
+        <w:rPr>
+          <w:highlight w:val="yellow"/>
+        </w:rPr>
         <w:t xml:space="preserve">TLP shows very small variation with tree height, with sun leaves/higher leaves having a bit more negative values (say 0.5 </w:t>
       </w:r>
       <w:proofErr w:type="spellStart"/>
       <w:r>
+        <w:rPr>
+          <w:highlight w:val="yellow"/>
+        </w:rPr>
         <w:t>MPa</w:t>
       </w:r>
       <w:proofErr w:type="spellEnd"/>
       <w:r>
+        <w:rPr>
+          <w:highlight w:val="yellow"/>
+        </w:rPr>
         <w:t xml:space="preserve"> lower) —see new </w:t>
       </w:r>
       <w:proofErr w:type="spellStart"/>
       <w:r>
+        <w:rPr>
+          <w:highlight w:val="yellow"/>
+        </w:rPr>
         <w:t>Marechaux</w:t>
       </w:r>
       <w:proofErr w:type="spellEnd"/>
       <w:r>
+        <w:rPr>
+          <w:highlight w:val="yellow"/>
+        </w:rPr>
         <w:t xml:space="preserve"> et al paper in J Ecol. I think leaf shrinkage would have some plasticity, because it tends to relate to the elastic modulus (see </w:t>
       </w:r>
       <w:proofErr w:type="spellStart"/>
       <w:r>
+        <w:rPr>
+          <w:highlight w:val="yellow"/>
+        </w:rPr>
         <w:t>Scoffoni</w:t>
       </w:r>
       <w:proofErr w:type="spellEnd"/>
       <w:r>
+        <w:rPr>
+          <w:highlight w:val="yellow"/>
+        </w:rPr>
         <w:t xml:space="preserve"> et al. 2014 Plant Phys paper about leaf shrinkage), and elastic modulus is somewhat higher for sun than shade leaves (Sack et al. 2003 PCE)</w:t>
       </w:r>
     </w:p>
   </w:comment>
-  <w:comment w:id="668" w:author="erikab" w:date="2019-11-16T14:32:00Z" w:initials="e">
+  <w:comment w:id="717" w:author="erikab" w:date="2019-11-16T14:32:00Z" w:initials="e">
     <w:p>
       <w:pPr>
         <w:pStyle w:val="CommentText"/>
@@ -12624,7 +12956,7 @@
       </w:r>
     </w:p>
   </w:comment>
-  <w:comment w:id="667" w:author="Valentine Herrmann" w:date="2019-11-16T14:32:00Z" w:initials="VH">
+  <w:comment w:id="716" w:author="Valentine Herrmann" w:date="2019-11-16T14:32:00Z" w:initials="VH">
     <w:p>
       <w:pPr>
         <w:pStyle w:val="CommentText"/>
@@ -12650,7 +12982,7 @@
       </w:r>
     </w:p>
   </w:comment>
-  <w:comment w:id="672" w:author="erikab" w:date="2019-11-16T14:32:00Z" w:initials="e">
+  <w:comment w:id="721" w:author="erikab" w:date="2019-11-16T14:32:00Z" w:initials="e">
     <w:p>
       <w:pPr>
         <w:pStyle w:val="CommentText"/>

</xml_diff>